<commit_message>
Update Model samenwerkingscontract 2023-2024.docx
</commit_message>
<xml_diff>
--- a/docs/Model samenwerkingscontract 2023-2024.docx
+++ b/docs/Model samenwerkingscontract 2023-2024.docx
@@ -3389,7 +3389,7 @@
         </w:p>
         <w:p>
           <w:pPr>
-            <w:pStyle w:val="Geenafstand"/>
+            <w:pStyle w:val="NoSpacing"/>
             <w:rPr>
               <w:lang w:val="nl-NL"/>
             </w:rPr>
@@ -3453,7 +3453,7 @@
                             <w:txbxContent>
                               <w:p>
                                 <w:pPr>
-                                  <w:pStyle w:val="Geenafstand"/>
+                                  <w:pStyle w:val="NoSpacing"/>
                                   <w:rPr>
                                     <w:lang w:val="nl-NL"/>
                                   </w:rPr>
@@ -3504,7 +3504,7 @@
                               </w:p>
                               <w:p>
                                 <w:pPr>
-                                  <w:pStyle w:val="Geenafstand"/>
+                                  <w:pStyle w:val="NoSpacing"/>
                                   <w:rPr>
                                     <w:lang w:val="nl-NL"/>
                                   </w:rPr>
@@ -3548,7 +3548,7 @@
                               </w:p>
                               <w:p>
                                 <w:pPr>
-                                  <w:pStyle w:val="Geenafstand"/>
+                                  <w:pStyle w:val="NoSpacing"/>
                                   <w:rPr>
                                     <w:lang w:val="nl-NL"/>
                                   </w:rPr>
@@ -3580,24 +3580,16 @@
                                   </w:rPr>
                                   <w:t xml:space="preserve"> </w:t>
                                 </w:r>
-                                <w:proofErr w:type="spellStart"/>
                                 <w:r>
                                   <w:rPr>
                                     <w:lang w:val="nl-NL"/>
                                   </w:rPr>
-                                  <w:t>Nerdy</w:t>
-                                </w:r>
-                                <w:proofErr w:type="spellEnd"/>
-                                <w:r>
-                                  <w:rPr>
-                                    <w:lang w:val="nl-NL"/>
-                                  </w:rPr>
-                                  <w:t xml:space="preserve"> gadgets</w:t>
+                                  <w:t>Nerdy gadgets</w:t>
                                 </w:r>
                               </w:p>
                               <w:p>
                                 <w:pPr>
-                                  <w:pStyle w:val="Geenafstand"/>
+                                  <w:pStyle w:val="NoSpacing"/>
                                   <w:rPr>
                                     <w:b/>
                                     <w:bCs/>
@@ -3637,7 +3629,6 @@
                                   <w:tab/>
                                   <w:t xml:space="preserve">: </w:t>
                                 </w:r>
-                                <w:proofErr w:type="gramStart"/>
                                 <w:r>
                                   <w:rPr>
                                     <w:b/>
@@ -3652,21 +3643,12 @@
                                     <w:bCs/>
                                     <w:lang w:val="nl-NL"/>
                                   </w:rPr>
-                                  <w:t>P.KBSA.V</w:t>
-                                </w:r>
-                                <w:proofErr w:type="gramEnd"/>
-                                <w:r>
-                                  <w:rPr>
-                                    <w:b/>
-                                    <w:bCs/>
-                                    <w:lang w:val="nl-NL"/>
-                                  </w:rPr>
-                                  <w:t>22_2324</w:t>
+                                  <w:t>P.KBSA.V22_2324</w:t>
                                 </w:r>
                               </w:p>
                               <w:p>
                                 <w:pPr>
-                                  <w:pStyle w:val="Geenafstand"/>
+                                  <w:pStyle w:val="NoSpacing"/>
                                   <w:rPr>
                                     <w:lang w:val="nl-NL"/>
                                   </w:rPr>
@@ -3696,21 +3678,7 @@
                                   <w:rPr>
                                     <w:lang w:val="nl-NL"/>
                                   </w:rPr>
-                                  <w:t xml:space="preserve">Richard </w:t>
-                                </w:r>
-                                <w:proofErr w:type="spellStart"/>
-                                <w:r>
-                                  <w:rPr>
-                                    <w:lang w:val="nl-NL"/>
-                                  </w:rPr>
-                                  <w:t>Hulsing</w:t>
-                                </w:r>
-                                <w:proofErr w:type="spellEnd"/>
-                                <w:r>
-                                  <w:rPr>
-                                    <w:lang w:val="nl-NL"/>
-                                  </w:rPr>
-                                  <w:t xml:space="preserve"> en Robert Krol</w:t>
+                                  <w:t>Richard Hulsing en Robert Krol</w:t>
                                 </w:r>
                                 <w:r>
                                   <w:rPr>
@@ -3721,7 +3689,7 @@
                               </w:p>
                               <w:p>
                                 <w:pPr>
-                                  <w:pStyle w:val="Geenafstand"/>
+                                  <w:pStyle w:val="NoSpacing"/>
                                 </w:pPr>
                                 <w:proofErr w:type="spellStart"/>
                                 <w:r>
@@ -3787,7 +3755,7 @@
                               </w:p>
                               <w:p>
                                 <w:pPr>
-                                  <w:pStyle w:val="Geenafstand"/>
+                                  <w:pStyle w:val="NoSpacing"/>
                                   <w:rPr>
                                     <w:lang w:val="nl-NL"/>
                                   </w:rPr>
@@ -3831,7 +3799,7 @@
                               </w:p>
                               <w:p>
                                 <w:pPr>
-                                  <w:pStyle w:val="Geenafstand"/>
+                                  <w:pStyle w:val="NoSpacing"/>
                                   <w:rPr>
                                     <w:lang w:val="nl-NL"/>
                                   </w:rPr>
@@ -3863,7 +3831,7 @@
                               </w:p>
                               <w:p>
                                 <w:pPr>
-                                  <w:pStyle w:val="Geenafstand"/>
+                                  <w:pStyle w:val="NoSpacing"/>
                                   <w:rPr>
                                     <w:lang w:val="nl-NL"/>
                                   </w:rPr>
@@ -3896,7 +3864,7 @@
                               </w:p>
                               <w:p>
                                 <w:pPr>
-                                  <w:pStyle w:val="Geenafstand"/>
+                                  <w:pStyle w:val="NoSpacing"/>
                                   <w:rPr>
                                     <w:lang w:val="nl-NL"/>
                                   </w:rPr>
@@ -3929,7 +3897,7 @@
                               </w:p>
                               <w:p>
                                 <w:pPr>
-                                  <w:pStyle w:val="Geenafstand"/>
+                                  <w:pStyle w:val="NoSpacing"/>
                                   <w:rPr>
                                     <w:lang w:val="nl-NL"/>
                                   </w:rPr>
@@ -3980,7 +3948,7 @@
                               </w:p>
                               <w:p>
                                 <w:pPr>
-                                  <w:pStyle w:val="Geenafstand"/>
+                                  <w:pStyle w:val="NoSpacing"/>
                                   <w:rPr>
                                     <w:lang w:val="nl-NL"/>
                                   </w:rPr>
@@ -4025,12 +3993,12 @@
                     <v:stroke joinstyle="miter"/>
                     <v:path gradientshapeok="t" o:connecttype="rect"/>
                   </v:shapetype>
-                  <v:shape id="Tekstvak 33" o:spid="_x0000_s1026" type="#_x0000_t202" style="position:absolute;margin-left:232.25pt;margin-top:0;width:283.45pt;height:193.2pt;z-index:251660288;visibility:visible;mso-wrap-style:square;mso-width-percent:0;mso-height-percent:0;mso-wrap-distance-left:9pt;mso-wrap-distance-top:0;mso-wrap-distance-right:9pt;mso-wrap-distance-bottom:0;mso-position-horizontal:right;mso-position-horizontal-relative:margin;mso-position-vertical:bottom;mso-position-vertical-relative:margin;mso-width-percent:0;mso-height-percent:0;mso-width-relative:page;mso-height-relative:margin;v-text-anchor:bottom" o:gfxdata="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" filled="f" stroked="f" strokeweight=".5pt">
+                  <v:shape id="Tekstvak 33" o:spid="_x0000_s1026" type="#_x0000_t202" style="position:absolute;margin-left:232.25pt;margin-top:0;width:283.45pt;height:193.2pt;z-index:251660288;visibility:visible;mso-wrap-style:square;mso-width-percent:0;mso-height-percent:0;mso-wrap-distance-left:9pt;mso-wrap-distance-top:0;mso-wrap-distance-right:9pt;mso-wrap-distance-bottom:0;mso-position-horizontal:right;mso-position-horizontal-relative:margin;mso-position-vertical:bottom;mso-position-vertical-relative:margin;mso-width-percent:0;mso-height-percent:0;mso-width-relative:page;mso-height-relative:margin;v-text-anchor:bottom" o:gfxdata="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" filled="f" stroked="f" strokeweight=".5pt">
                     <v:textbox inset="0,0,0,0">
                       <w:txbxContent>
                         <w:p>
                           <w:pPr>
-                            <w:pStyle w:val="Geenafstand"/>
+                            <w:pStyle w:val="NoSpacing"/>
                             <w:rPr>
                               <w:lang w:val="nl-NL"/>
                             </w:rPr>
@@ -4081,7 +4049,7 @@
                         </w:p>
                         <w:p>
                           <w:pPr>
-                            <w:pStyle w:val="Geenafstand"/>
+                            <w:pStyle w:val="NoSpacing"/>
                             <w:rPr>
                               <w:lang w:val="nl-NL"/>
                             </w:rPr>
@@ -4125,7 +4093,7 @@
                         </w:p>
                         <w:p>
                           <w:pPr>
-                            <w:pStyle w:val="Geenafstand"/>
+                            <w:pStyle w:val="NoSpacing"/>
                             <w:rPr>
                               <w:lang w:val="nl-NL"/>
                             </w:rPr>
@@ -4157,24 +4125,16 @@
                             </w:rPr>
                             <w:t xml:space="preserve"> </w:t>
                           </w:r>
-                          <w:proofErr w:type="spellStart"/>
                           <w:r>
                             <w:rPr>
                               <w:lang w:val="nl-NL"/>
                             </w:rPr>
-                            <w:t>Nerdy</w:t>
-                          </w:r>
-                          <w:proofErr w:type="spellEnd"/>
-                          <w:r>
-                            <w:rPr>
-                              <w:lang w:val="nl-NL"/>
-                            </w:rPr>
-                            <w:t xml:space="preserve"> gadgets</w:t>
+                            <w:t>Nerdy gadgets</w:t>
                           </w:r>
                         </w:p>
                         <w:p>
                           <w:pPr>
-                            <w:pStyle w:val="Geenafstand"/>
+                            <w:pStyle w:val="NoSpacing"/>
                             <w:rPr>
                               <w:b/>
                               <w:bCs/>
@@ -4214,7 +4174,6 @@
                             <w:tab/>
                             <w:t xml:space="preserve">: </w:t>
                           </w:r>
-                          <w:proofErr w:type="gramStart"/>
                           <w:r>
                             <w:rPr>
                               <w:b/>
@@ -4229,21 +4188,12 @@
                               <w:bCs/>
                               <w:lang w:val="nl-NL"/>
                             </w:rPr>
-                            <w:t>P.KBSA.V</w:t>
-                          </w:r>
-                          <w:proofErr w:type="gramEnd"/>
-                          <w:r>
-                            <w:rPr>
-                              <w:b/>
-                              <w:bCs/>
-                              <w:lang w:val="nl-NL"/>
-                            </w:rPr>
-                            <w:t>22_2324</w:t>
+                            <w:t>P.KBSA.V22_2324</w:t>
                           </w:r>
                         </w:p>
                         <w:p>
                           <w:pPr>
-                            <w:pStyle w:val="Geenafstand"/>
+                            <w:pStyle w:val="NoSpacing"/>
                             <w:rPr>
                               <w:lang w:val="nl-NL"/>
                             </w:rPr>
@@ -4273,21 +4223,7 @@
                             <w:rPr>
                               <w:lang w:val="nl-NL"/>
                             </w:rPr>
-                            <w:t xml:space="preserve">Richard </w:t>
-                          </w:r>
-                          <w:proofErr w:type="spellStart"/>
-                          <w:r>
-                            <w:rPr>
-                              <w:lang w:val="nl-NL"/>
-                            </w:rPr>
-                            <w:t>Hulsing</w:t>
-                          </w:r>
-                          <w:proofErr w:type="spellEnd"/>
-                          <w:r>
-                            <w:rPr>
-                              <w:lang w:val="nl-NL"/>
-                            </w:rPr>
-                            <w:t xml:space="preserve"> en Robert Krol</w:t>
+                            <w:t>Richard Hulsing en Robert Krol</w:t>
                           </w:r>
                           <w:r>
                             <w:rPr>
@@ -4298,7 +4234,7 @@
                         </w:p>
                         <w:p>
                           <w:pPr>
-                            <w:pStyle w:val="Geenafstand"/>
+                            <w:pStyle w:val="NoSpacing"/>
                           </w:pPr>
                           <w:proofErr w:type="spellStart"/>
                           <w:r>
@@ -4364,7 +4300,7 @@
                         </w:p>
                         <w:p>
                           <w:pPr>
-                            <w:pStyle w:val="Geenafstand"/>
+                            <w:pStyle w:val="NoSpacing"/>
                             <w:rPr>
                               <w:lang w:val="nl-NL"/>
                             </w:rPr>
@@ -4408,7 +4344,7 @@
                         </w:p>
                         <w:p>
                           <w:pPr>
-                            <w:pStyle w:val="Geenafstand"/>
+                            <w:pStyle w:val="NoSpacing"/>
                             <w:rPr>
                               <w:lang w:val="nl-NL"/>
                             </w:rPr>
@@ -4440,7 +4376,7 @@
                         </w:p>
                         <w:p>
                           <w:pPr>
-                            <w:pStyle w:val="Geenafstand"/>
+                            <w:pStyle w:val="NoSpacing"/>
                             <w:rPr>
                               <w:lang w:val="nl-NL"/>
                             </w:rPr>
@@ -4473,7 +4409,7 @@
                         </w:p>
                         <w:p>
                           <w:pPr>
-                            <w:pStyle w:val="Geenafstand"/>
+                            <w:pStyle w:val="NoSpacing"/>
                             <w:rPr>
                               <w:lang w:val="nl-NL"/>
                             </w:rPr>
@@ -4506,7 +4442,7 @@
                         </w:p>
                         <w:p>
                           <w:pPr>
-                            <w:pStyle w:val="Geenafstand"/>
+                            <w:pStyle w:val="NoSpacing"/>
                             <w:rPr>
                               <w:lang w:val="nl-NL"/>
                             </w:rPr>
@@ -4557,7 +4493,7 @@
                         </w:p>
                         <w:p>
                           <w:pPr>
-                            <w:pStyle w:val="Geenafstand"/>
+                            <w:pStyle w:val="NoSpacing"/>
                             <w:rPr>
                               <w:lang w:val="nl-NL"/>
                             </w:rPr>
@@ -4724,7 +4660,7 @@
                             <w:txbxContent>
                               <w:p>
                                 <w:pPr>
-                                  <w:pStyle w:val="Geenafstand"/>
+                                  <w:pStyle w:val="NoSpacing"/>
                                   <w:rPr>
                                     <w:rFonts w:asciiTheme="majorHAnsi" w:eastAsiaTheme="majorEastAsia" w:hAnsiTheme="majorHAnsi" w:cstheme="majorBidi"/>
                                     <w:color w:val="262626" w:themeColor="text1" w:themeTint="D9"/>
@@ -4831,12 +4767,12 @@
               </mc:Choice>
               <mc:Fallback>
                 <w:pict>
-                  <v:shape w14:anchorId="35C9EC4E" id="Tekstvak 1" o:spid="_x0000_s1027" type="#_x0000_t202" style="position:absolute;margin-left:308.8pt;margin-top:120.65pt;width:5in;height:194.15pt;z-index:251653120;visibility:visible;mso-wrap-style:square;mso-width-percent:0;mso-height-percent:0;mso-wrap-distance-left:9pt;mso-wrap-distance-top:0;mso-wrap-distance-right:9pt;mso-wrap-distance-bottom:0;mso-position-horizontal:right;mso-position-horizontal-relative:margin;mso-position-vertical:absolute;mso-position-vertical-relative:page;mso-width-percent:0;mso-height-percent:0;mso-width-relative:page;mso-height-relative:margin;v-text-anchor:top" o:gfxdata="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" filled="f" stroked="f" strokeweight=".5pt">
+                  <v:shape w14:anchorId="35C9EC4E" id="Tekstvak 1" o:spid="_x0000_s1027" type="#_x0000_t202" style="position:absolute;margin-left:308.8pt;margin-top:120.65pt;width:5in;height:194.15pt;z-index:251653120;visibility:visible;mso-wrap-style:square;mso-width-percent:0;mso-height-percent:0;mso-wrap-distance-left:9pt;mso-wrap-distance-top:0;mso-wrap-distance-right:9pt;mso-wrap-distance-bottom:0;mso-position-horizontal:right;mso-position-horizontal-relative:margin;mso-position-vertical:absolute;mso-position-vertical-relative:page;mso-width-percent:0;mso-height-percent:0;mso-width-relative:page;mso-height-relative:margin;v-text-anchor:top" o:gfxdata="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" filled="f" stroked="f" strokeweight=".5pt">
                     <v:textbox inset="0,0,0,0">
                       <w:txbxContent>
                         <w:p>
                           <w:pPr>
-                            <w:pStyle w:val="Geenafstand"/>
+                            <w:pStyle w:val="NoSpacing"/>
                             <w:rPr>
                               <w:rFonts w:asciiTheme="majorHAnsi" w:eastAsiaTheme="majorEastAsia" w:hAnsiTheme="majorHAnsi" w:cstheme="majorBidi"/>
                               <w:color w:val="262626" w:themeColor="text1" w:themeTint="D9"/>
@@ -4955,7 +4891,7 @@
       <w:sdtContent>
         <w:p>
           <w:pPr>
-            <w:pStyle w:val="Kopvaninhoudsopgave"/>
+            <w:pStyle w:val="TOCHeading"/>
           </w:pPr>
           <w:r>
             <w:t>Inhoud</w:t>
@@ -4963,7 +4899,7 @@
         </w:p>
         <w:p>
           <w:pPr>
-            <w:pStyle w:val="Inhopg1"/>
+            <w:pStyle w:val="TOC1"/>
             <w:tabs>
               <w:tab w:val="right" w:leader="dot" w:pos="9056"/>
             </w:tabs>
@@ -5046,7 +4982,7 @@
         </w:p>
         <w:p>
           <w:pPr>
-            <w:pStyle w:val="Inhopg1"/>
+            <w:pStyle w:val="TOC1"/>
             <w:tabs>
               <w:tab w:val="right" w:leader="dot" w:pos="9056"/>
             </w:tabs>
@@ -5120,7 +5056,7 @@
         </w:p>
         <w:p>
           <w:pPr>
-            <w:pStyle w:val="Inhopg2"/>
+            <w:pStyle w:val="TOC2"/>
             <w:tabs>
               <w:tab w:val="right" w:leader="dot" w:pos="9056"/>
             </w:tabs>
@@ -5194,7 +5130,7 @@
         </w:p>
         <w:p>
           <w:pPr>
-            <w:pStyle w:val="Inhopg1"/>
+            <w:pStyle w:val="TOC1"/>
             <w:tabs>
               <w:tab w:val="right" w:leader="dot" w:pos="9056"/>
             </w:tabs>
@@ -5268,7 +5204,7 @@
         </w:p>
         <w:p>
           <w:pPr>
-            <w:pStyle w:val="Inhopg2"/>
+            <w:pStyle w:val="TOC2"/>
             <w:tabs>
               <w:tab w:val="right" w:leader="dot" w:pos="9056"/>
             </w:tabs>
@@ -5342,7 +5278,7 @@
         </w:p>
         <w:p>
           <w:pPr>
-            <w:pStyle w:val="Inhopg2"/>
+            <w:pStyle w:val="TOC2"/>
             <w:tabs>
               <w:tab w:val="right" w:leader="dot" w:pos="9056"/>
             </w:tabs>
@@ -5416,7 +5352,7 @@
         </w:p>
         <w:p>
           <w:pPr>
-            <w:pStyle w:val="Inhopg2"/>
+            <w:pStyle w:val="TOC2"/>
             <w:tabs>
               <w:tab w:val="right" w:leader="dot" w:pos="9056"/>
             </w:tabs>
@@ -5490,7 +5426,7 @@
         </w:p>
         <w:p>
           <w:pPr>
-            <w:pStyle w:val="Inhopg2"/>
+            <w:pStyle w:val="TOC2"/>
             <w:tabs>
               <w:tab w:val="right" w:leader="dot" w:pos="9056"/>
             </w:tabs>
@@ -5564,7 +5500,7 @@
         </w:p>
         <w:p>
           <w:pPr>
-            <w:pStyle w:val="Inhopg2"/>
+            <w:pStyle w:val="TOC2"/>
             <w:tabs>
               <w:tab w:val="right" w:leader="dot" w:pos="9056"/>
             </w:tabs>
@@ -5638,7 +5574,7 @@
         </w:p>
         <w:p>
           <w:pPr>
-            <w:pStyle w:val="Inhopg2"/>
+            <w:pStyle w:val="TOC2"/>
             <w:tabs>
               <w:tab w:val="right" w:leader="dot" w:pos="9056"/>
             </w:tabs>
@@ -5712,7 +5648,7 @@
         </w:p>
         <w:p>
           <w:pPr>
-            <w:pStyle w:val="Inhopg2"/>
+            <w:pStyle w:val="TOC2"/>
             <w:tabs>
               <w:tab w:val="right" w:leader="dot" w:pos="9056"/>
             </w:tabs>
@@ -5786,7 +5722,7 @@
         </w:p>
         <w:p>
           <w:pPr>
-            <w:pStyle w:val="Inhopg2"/>
+            <w:pStyle w:val="TOC2"/>
             <w:tabs>
               <w:tab w:val="right" w:leader="dot" w:pos="9056"/>
             </w:tabs>
@@ -5860,7 +5796,7 @@
         </w:p>
         <w:p>
           <w:pPr>
-            <w:pStyle w:val="Inhopg2"/>
+            <w:pStyle w:val="TOC2"/>
             <w:tabs>
               <w:tab w:val="right" w:leader="dot" w:pos="9056"/>
             </w:tabs>
@@ -5934,7 +5870,7 @@
         </w:p>
         <w:p>
           <w:pPr>
-            <w:pStyle w:val="Inhopg2"/>
+            <w:pStyle w:val="TOC2"/>
             <w:tabs>
               <w:tab w:val="right" w:leader="dot" w:pos="9056"/>
             </w:tabs>
@@ -6008,7 +5944,7 @@
         </w:p>
         <w:p>
           <w:pPr>
-            <w:pStyle w:val="Inhopg1"/>
+            <w:pStyle w:val="TOC1"/>
             <w:tabs>
               <w:tab w:val="right" w:leader="dot" w:pos="9056"/>
             </w:tabs>
@@ -6093,223 +6029,223 @@
     </w:sdt>
     <w:p>
       <w:pPr>
-        <w:pStyle w:val="Geenafstand"/>
-        <w:rPr>
-          <w:lang w:val="nl-NL"/>
-        </w:rPr>
-      </w:pPr>
-    </w:p>
-    <w:p>
-      <w:pPr>
-        <w:pStyle w:val="Geenafstand"/>
-        <w:rPr>
-          <w:lang w:val="nl-NL"/>
-        </w:rPr>
-      </w:pPr>
-    </w:p>
-    <w:p>
-      <w:pPr>
-        <w:pStyle w:val="Geenafstand"/>
-        <w:rPr>
-          <w:lang w:val="nl-NL"/>
-        </w:rPr>
-      </w:pPr>
-    </w:p>
-    <w:p>
-      <w:pPr>
-        <w:pStyle w:val="Geenafstand"/>
-        <w:rPr>
-          <w:lang w:val="nl-NL"/>
-        </w:rPr>
-      </w:pPr>
-    </w:p>
-    <w:p>
-      <w:pPr>
-        <w:pStyle w:val="Geenafstand"/>
-        <w:rPr>
-          <w:lang w:val="nl-NL"/>
-        </w:rPr>
-      </w:pPr>
-    </w:p>
-    <w:p>
-      <w:pPr>
-        <w:pStyle w:val="Geenafstand"/>
-        <w:rPr>
-          <w:lang w:val="nl-NL"/>
-        </w:rPr>
-      </w:pPr>
-    </w:p>
-    <w:p>
-      <w:pPr>
-        <w:pStyle w:val="Geenafstand"/>
-        <w:rPr>
-          <w:lang w:val="nl-NL"/>
-        </w:rPr>
-      </w:pPr>
-    </w:p>
-    <w:p>
-      <w:pPr>
-        <w:pStyle w:val="Geenafstand"/>
-        <w:rPr>
-          <w:lang w:val="nl-NL"/>
-        </w:rPr>
-      </w:pPr>
-    </w:p>
-    <w:p>
-      <w:pPr>
-        <w:pStyle w:val="Geenafstand"/>
-        <w:rPr>
-          <w:lang w:val="nl-NL"/>
-        </w:rPr>
-      </w:pPr>
-    </w:p>
-    <w:p>
-      <w:pPr>
-        <w:pStyle w:val="Geenafstand"/>
-        <w:rPr>
-          <w:lang w:val="nl-NL"/>
-        </w:rPr>
-      </w:pPr>
-    </w:p>
-    <w:p>
-      <w:pPr>
-        <w:pStyle w:val="Geenafstand"/>
-        <w:rPr>
-          <w:lang w:val="nl-NL"/>
-        </w:rPr>
-      </w:pPr>
-    </w:p>
-    <w:p>
-      <w:pPr>
-        <w:pStyle w:val="Geenafstand"/>
-        <w:rPr>
-          <w:lang w:val="nl-NL"/>
-        </w:rPr>
-      </w:pPr>
-    </w:p>
-    <w:p>
-      <w:pPr>
-        <w:pStyle w:val="Geenafstand"/>
-        <w:rPr>
-          <w:lang w:val="nl-NL"/>
-        </w:rPr>
-      </w:pPr>
-    </w:p>
-    <w:p>
-      <w:pPr>
-        <w:pStyle w:val="Geenafstand"/>
-        <w:rPr>
-          <w:lang w:val="nl-NL"/>
-        </w:rPr>
-      </w:pPr>
-    </w:p>
-    <w:p>
-      <w:pPr>
-        <w:pStyle w:val="Geenafstand"/>
-        <w:rPr>
-          <w:lang w:val="nl-NL"/>
-        </w:rPr>
-      </w:pPr>
-    </w:p>
-    <w:p>
-      <w:pPr>
-        <w:pStyle w:val="Geenafstand"/>
-        <w:rPr>
-          <w:lang w:val="nl-NL"/>
-        </w:rPr>
-      </w:pPr>
-    </w:p>
-    <w:p>
-      <w:pPr>
-        <w:pStyle w:val="Geenafstand"/>
-        <w:rPr>
-          <w:lang w:val="nl-NL"/>
-        </w:rPr>
-      </w:pPr>
-    </w:p>
-    <w:p>
-      <w:pPr>
-        <w:pStyle w:val="Geenafstand"/>
-        <w:rPr>
-          <w:lang w:val="nl-NL"/>
-        </w:rPr>
-      </w:pPr>
-    </w:p>
-    <w:p>
-      <w:pPr>
-        <w:pStyle w:val="Geenafstand"/>
-        <w:rPr>
-          <w:lang w:val="nl-NL"/>
-        </w:rPr>
-      </w:pPr>
-    </w:p>
-    <w:p>
-      <w:pPr>
-        <w:pStyle w:val="Geenafstand"/>
-        <w:rPr>
-          <w:lang w:val="nl-NL"/>
-        </w:rPr>
-      </w:pPr>
-    </w:p>
-    <w:p>
-      <w:pPr>
-        <w:pStyle w:val="Geenafstand"/>
-        <w:rPr>
-          <w:lang w:val="nl-NL"/>
-        </w:rPr>
-      </w:pPr>
-    </w:p>
-    <w:p>
-      <w:pPr>
-        <w:pStyle w:val="Geenafstand"/>
-        <w:rPr>
-          <w:lang w:val="nl-NL"/>
-        </w:rPr>
-      </w:pPr>
-    </w:p>
-    <w:p>
-      <w:pPr>
-        <w:pStyle w:val="Geenafstand"/>
-        <w:rPr>
-          <w:lang w:val="nl-NL"/>
-        </w:rPr>
-      </w:pPr>
-    </w:p>
-    <w:p>
-      <w:pPr>
-        <w:pStyle w:val="Geenafstand"/>
-        <w:rPr>
-          <w:lang w:val="nl-NL"/>
-        </w:rPr>
-      </w:pPr>
-    </w:p>
-    <w:p>
-      <w:pPr>
-        <w:pStyle w:val="Geenafstand"/>
-        <w:rPr>
-          <w:lang w:val="nl-NL"/>
-        </w:rPr>
-      </w:pPr>
-    </w:p>
-    <w:p>
-      <w:pPr>
-        <w:pStyle w:val="Geenafstand"/>
-        <w:rPr>
-          <w:lang w:val="nl-NL"/>
-        </w:rPr>
-      </w:pPr>
-    </w:p>
-    <w:p>
-      <w:pPr>
-        <w:pStyle w:val="Geenafstand"/>
-        <w:rPr>
-          <w:lang w:val="nl-NL"/>
-        </w:rPr>
-      </w:pPr>
-    </w:p>
-    <w:p>
-      <w:pPr>
-        <w:pStyle w:val="Kop1"/>
+        <w:pStyle w:val="NoSpacing"/>
+        <w:rPr>
+          <w:lang w:val="nl-NL"/>
+        </w:rPr>
+      </w:pPr>
+    </w:p>
+    <w:p>
+      <w:pPr>
+        <w:pStyle w:val="NoSpacing"/>
+        <w:rPr>
+          <w:lang w:val="nl-NL"/>
+        </w:rPr>
+      </w:pPr>
+    </w:p>
+    <w:p>
+      <w:pPr>
+        <w:pStyle w:val="NoSpacing"/>
+        <w:rPr>
+          <w:lang w:val="nl-NL"/>
+        </w:rPr>
+      </w:pPr>
+    </w:p>
+    <w:p>
+      <w:pPr>
+        <w:pStyle w:val="NoSpacing"/>
+        <w:rPr>
+          <w:lang w:val="nl-NL"/>
+        </w:rPr>
+      </w:pPr>
+    </w:p>
+    <w:p>
+      <w:pPr>
+        <w:pStyle w:val="NoSpacing"/>
+        <w:rPr>
+          <w:lang w:val="nl-NL"/>
+        </w:rPr>
+      </w:pPr>
+    </w:p>
+    <w:p>
+      <w:pPr>
+        <w:pStyle w:val="NoSpacing"/>
+        <w:rPr>
+          <w:lang w:val="nl-NL"/>
+        </w:rPr>
+      </w:pPr>
+    </w:p>
+    <w:p>
+      <w:pPr>
+        <w:pStyle w:val="NoSpacing"/>
+        <w:rPr>
+          <w:lang w:val="nl-NL"/>
+        </w:rPr>
+      </w:pPr>
+    </w:p>
+    <w:p>
+      <w:pPr>
+        <w:pStyle w:val="NoSpacing"/>
+        <w:rPr>
+          <w:lang w:val="nl-NL"/>
+        </w:rPr>
+      </w:pPr>
+    </w:p>
+    <w:p>
+      <w:pPr>
+        <w:pStyle w:val="NoSpacing"/>
+        <w:rPr>
+          <w:lang w:val="nl-NL"/>
+        </w:rPr>
+      </w:pPr>
+    </w:p>
+    <w:p>
+      <w:pPr>
+        <w:pStyle w:val="NoSpacing"/>
+        <w:rPr>
+          <w:lang w:val="nl-NL"/>
+        </w:rPr>
+      </w:pPr>
+    </w:p>
+    <w:p>
+      <w:pPr>
+        <w:pStyle w:val="NoSpacing"/>
+        <w:rPr>
+          <w:lang w:val="nl-NL"/>
+        </w:rPr>
+      </w:pPr>
+    </w:p>
+    <w:p>
+      <w:pPr>
+        <w:pStyle w:val="NoSpacing"/>
+        <w:rPr>
+          <w:lang w:val="nl-NL"/>
+        </w:rPr>
+      </w:pPr>
+    </w:p>
+    <w:p>
+      <w:pPr>
+        <w:pStyle w:val="NoSpacing"/>
+        <w:rPr>
+          <w:lang w:val="nl-NL"/>
+        </w:rPr>
+      </w:pPr>
+    </w:p>
+    <w:p>
+      <w:pPr>
+        <w:pStyle w:val="NoSpacing"/>
+        <w:rPr>
+          <w:lang w:val="nl-NL"/>
+        </w:rPr>
+      </w:pPr>
+    </w:p>
+    <w:p>
+      <w:pPr>
+        <w:pStyle w:val="NoSpacing"/>
+        <w:rPr>
+          <w:lang w:val="nl-NL"/>
+        </w:rPr>
+      </w:pPr>
+    </w:p>
+    <w:p>
+      <w:pPr>
+        <w:pStyle w:val="NoSpacing"/>
+        <w:rPr>
+          <w:lang w:val="nl-NL"/>
+        </w:rPr>
+      </w:pPr>
+    </w:p>
+    <w:p>
+      <w:pPr>
+        <w:pStyle w:val="NoSpacing"/>
+        <w:rPr>
+          <w:lang w:val="nl-NL"/>
+        </w:rPr>
+      </w:pPr>
+    </w:p>
+    <w:p>
+      <w:pPr>
+        <w:pStyle w:val="NoSpacing"/>
+        <w:rPr>
+          <w:lang w:val="nl-NL"/>
+        </w:rPr>
+      </w:pPr>
+    </w:p>
+    <w:p>
+      <w:pPr>
+        <w:pStyle w:val="NoSpacing"/>
+        <w:rPr>
+          <w:lang w:val="nl-NL"/>
+        </w:rPr>
+      </w:pPr>
+    </w:p>
+    <w:p>
+      <w:pPr>
+        <w:pStyle w:val="NoSpacing"/>
+        <w:rPr>
+          <w:lang w:val="nl-NL"/>
+        </w:rPr>
+      </w:pPr>
+    </w:p>
+    <w:p>
+      <w:pPr>
+        <w:pStyle w:val="NoSpacing"/>
+        <w:rPr>
+          <w:lang w:val="nl-NL"/>
+        </w:rPr>
+      </w:pPr>
+    </w:p>
+    <w:p>
+      <w:pPr>
+        <w:pStyle w:val="NoSpacing"/>
+        <w:rPr>
+          <w:lang w:val="nl-NL"/>
+        </w:rPr>
+      </w:pPr>
+    </w:p>
+    <w:p>
+      <w:pPr>
+        <w:pStyle w:val="NoSpacing"/>
+        <w:rPr>
+          <w:lang w:val="nl-NL"/>
+        </w:rPr>
+      </w:pPr>
+    </w:p>
+    <w:p>
+      <w:pPr>
+        <w:pStyle w:val="NoSpacing"/>
+        <w:rPr>
+          <w:lang w:val="nl-NL"/>
+        </w:rPr>
+      </w:pPr>
+    </w:p>
+    <w:p>
+      <w:pPr>
+        <w:pStyle w:val="NoSpacing"/>
+        <w:rPr>
+          <w:lang w:val="nl-NL"/>
+        </w:rPr>
+      </w:pPr>
+    </w:p>
+    <w:p>
+      <w:pPr>
+        <w:pStyle w:val="NoSpacing"/>
+        <w:rPr>
+          <w:lang w:val="nl-NL"/>
+        </w:rPr>
+      </w:pPr>
+    </w:p>
+    <w:p>
+      <w:pPr>
+        <w:pStyle w:val="NoSpacing"/>
+        <w:rPr>
+          <w:lang w:val="nl-NL"/>
+        </w:rPr>
+      </w:pPr>
+    </w:p>
+    <w:p>
+      <w:pPr>
+        <w:pStyle w:val="Heading1"/>
         <w:ind w:left="709" w:hanging="709"/>
         <w:rPr>
           <w:rFonts w:asciiTheme="minorHAnsi" w:hAnsiTheme="minorHAnsi"/>
@@ -6379,15 +6315,15 @@
     </w:p>
     <w:p>
       <w:pPr>
-        <w:pStyle w:val="Geenafstand"/>
-        <w:rPr>
-          <w:lang w:val="nl-NL"/>
-        </w:rPr>
-      </w:pPr>
-    </w:p>
-    <w:p>
-      <w:pPr>
-        <w:pStyle w:val="Geenafstand"/>
+        <w:pStyle w:val="NoSpacing"/>
+        <w:rPr>
+          <w:lang w:val="nl-NL"/>
+        </w:rPr>
+      </w:pPr>
+    </w:p>
+    <w:p>
+      <w:pPr>
+        <w:pStyle w:val="NoSpacing"/>
         <w:rPr>
           <w:rFonts w:cstheme="minorHAnsi"/>
           <w:bCs/>
@@ -6425,12 +6361,12 @@
     </w:p>
     <w:p>
       <w:pPr>
-        <w:pStyle w:val="Plattetekst"/>
-      </w:pPr>
-    </w:p>
-    <w:p>
-      <w:pPr>
-        <w:pStyle w:val="Geenafstand"/>
+        <w:pStyle w:val="BodyText"/>
+      </w:pPr>
+    </w:p>
+    <w:p>
+      <w:pPr>
+        <w:pStyle w:val="NoSpacing"/>
         <w:rPr>
           <w:rFonts w:cstheme="minorHAnsi"/>
           <w:lang w:val="nl-NL"/>
@@ -6477,7 +6413,7 @@
     </w:p>
     <w:p>
       <w:pPr>
-        <w:pStyle w:val="Geenafstand"/>
+        <w:pStyle w:val="NoSpacing"/>
         <w:rPr>
           <w:rFonts w:cstheme="minorHAnsi"/>
           <w:lang w:val="nl-NL"/>
@@ -6509,7 +6445,7 @@
     </w:p>
     <w:p>
       <w:pPr>
-        <w:pStyle w:val="Geenafstand"/>
+        <w:pStyle w:val="NoSpacing"/>
         <w:rPr>
           <w:rFonts w:cstheme="minorHAnsi"/>
         </w:rPr>
@@ -6549,7 +6485,7 @@
     </w:p>
     <w:p>
       <w:pPr>
-        <w:pStyle w:val="Geenafstand"/>
+        <w:pStyle w:val="NoSpacing"/>
         <w:rPr>
           <w:rFonts w:cstheme="minorHAnsi"/>
         </w:rPr>
@@ -6579,18 +6515,12 @@
         <w:rPr>
           <w:rFonts w:cstheme="minorHAnsi"/>
         </w:rPr>
-        <w:t>s1161014</w:t>
-      </w:r>
-      <w:r>
-        <w:rPr>
-          <w:rFonts w:cstheme="minorHAnsi"/>
-        </w:rPr>
-        <w:t>@student.windesheim.nl</w:t>
-      </w:r>
-    </w:p>
-    <w:p>
-      <w:pPr>
-        <w:pStyle w:val="Geenafstand"/>
+        <w:t>s1161014@student.windesheim.nl</w:t>
+      </w:r>
+    </w:p>
+    <w:p>
+      <w:pPr>
+        <w:pStyle w:val="NoSpacing"/>
         <w:rPr>
           <w:rFonts w:cstheme="minorHAnsi"/>
           <w:lang w:val="nl-NL"/>
@@ -6623,16 +6553,16 @@
     </w:p>
     <w:p>
       <w:pPr>
-        <w:pStyle w:val="Geenafstand"/>
-        <w:rPr>
-          <w:rFonts w:cstheme="minorHAnsi"/>
-          <w:lang w:val="nl-NL"/>
-        </w:rPr>
-      </w:pPr>
-    </w:p>
-    <w:p>
-      <w:pPr>
-        <w:pStyle w:val="Geenafstand"/>
+        <w:pStyle w:val="NoSpacing"/>
+        <w:rPr>
+          <w:rFonts w:cstheme="minorHAnsi"/>
+          <w:lang w:val="nl-NL"/>
+        </w:rPr>
+      </w:pPr>
+    </w:p>
+    <w:p>
+      <w:pPr>
+        <w:pStyle w:val="NoSpacing"/>
         <w:rPr>
           <w:rFonts w:cstheme="minorHAnsi"/>
           <w:lang w:val="nl-NL"/>
@@ -6679,7 +6609,7 @@
     </w:p>
     <w:p>
       <w:pPr>
-        <w:pStyle w:val="Geenafstand"/>
+        <w:pStyle w:val="NoSpacing"/>
         <w:rPr>
           <w:rFonts w:cstheme="minorHAnsi"/>
           <w:lang w:val="nl-NL"/>
@@ -6711,7 +6641,7 @@
     </w:p>
     <w:p>
       <w:pPr>
-        <w:pStyle w:val="Geenafstand"/>
+        <w:pStyle w:val="NoSpacing"/>
       </w:pPr>
       <w:r>
         <w:rPr>
@@ -6734,15 +6664,12 @@
         <w:t>developer</w:t>
       </w:r>
       <w:r>
-        <w:t>-backend</w:t>
-      </w:r>
-      <w:r>
-        <w:t>-front-end</w:t>
-      </w:r>
-    </w:p>
-    <w:p>
-      <w:pPr>
-        <w:pStyle w:val="Geenafstand"/>
+        <w:t>-backend-front-end</w:t>
+      </w:r>
+    </w:p>
+    <w:p>
+      <w:pPr>
+        <w:pStyle w:val="NoSpacing"/>
         <w:rPr>
           <w:rFonts w:cstheme="minorHAnsi"/>
         </w:rPr>
@@ -6776,7 +6703,7 @@
     </w:p>
     <w:p>
       <w:pPr>
-        <w:pStyle w:val="Geenafstand"/>
+        <w:pStyle w:val="NoSpacing"/>
         <w:rPr>
           <w:rFonts w:cstheme="minorHAnsi"/>
           <w:lang w:val="nl-NL"/>
@@ -6809,16 +6736,16 @@
     </w:p>
     <w:p>
       <w:pPr>
-        <w:pStyle w:val="Geenafstand"/>
-        <w:rPr>
-          <w:rFonts w:cstheme="minorHAnsi"/>
-          <w:lang w:val="nl-NL"/>
-        </w:rPr>
-      </w:pPr>
-    </w:p>
-    <w:p>
-      <w:pPr>
-        <w:pStyle w:val="Geenafstand"/>
+        <w:pStyle w:val="NoSpacing"/>
+        <w:rPr>
+          <w:rFonts w:cstheme="minorHAnsi"/>
+          <w:lang w:val="nl-NL"/>
+        </w:rPr>
+      </w:pPr>
+    </w:p>
+    <w:p>
+      <w:pPr>
+        <w:pStyle w:val="NoSpacing"/>
         <w:rPr>
           <w:rFonts w:cstheme="minorHAnsi"/>
           <w:lang w:val="nl-NL"/>
@@ -6866,7 +6793,7 @@
     </w:p>
     <w:p>
       <w:pPr>
-        <w:pStyle w:val="Geenafstand"/>
+        <w:pStyle w:val="NoSpacing"/>
         <w:rPr>
           <w:rFonts w:cstheme="minorHAnsi"/>
           <w:lang w:val="nl-NL"/>
@@ -6898,7 +6825,7 @@
     </w:p>
     <w:p>
       <w:pPr>
-        <w:pStyle w:val="Geenafstand"/>
+        <w:pStyle w:val="NoSpacing"/>
         <w:rPr>
           <w:rFonts w:cstheme="minorHAnsi"/>
         </w:rPr>
@@ -6947,7 +6874,7 @@
     </w:p>
     <w:p>
       <w:pPr>
-        <w:pStyle w:val="Geenafstand"/>
+        <w:pStyle w:val="NoSpacing"/>
         <w:rPr>
           <w:rFonts w:cstheme="minorHAnsi"/>
           <w:lang w:val="nl-NL"/>
@@ -7000,7 +6927,7 @@
     </w:p>
     <w:p>
       <w:pPr>
-        <w:pStyle w:val="Geenafstand"/>
+        <w:pStyle w:val="NoSpacing"/>
         <w:rPr>
           <w:rFonts w:cstheme="minorHAnsi"/>
           <w:lang w:val="nl-NL"/>
@@ -7033,16 +6960,16 @@
     </w:p>
     <w:p>
       <w:pPr>
-        <w:pStyle w:val="Geenafstand"/>
-        <w:rPr>
-          <w:rFonts w:cstheme="minorHAnsi"/>
-          <w:lang w:val="nl-NL"/>
-        </w:rPr>
-      </w:pPr>
-    </w:p>
-    <w:p>
-      <w:pPr>
-        <w:pStyle w:val="Geenafstand"/>
+        <w:pStyle w:val="NoSpacing"/>
+        <w:rPr>
+          <w:rFonts w:cstheme="minorHAnsi"/>
+          <w:lang w:val="nl-NL"/>
+        </w:rPr>
+      </w:pPr>
+    </w:p>
+    <w:p>
+      <w:pPr>
+        <w:pStyle w:val="NoSpacing"/>
         <w:rPr>
           <w:rFonts w:cstheme="minorHAnsi"/>
           <w:lang w:val="nl-NL"/>
@@ -7089,7 +7016,7 @@
     </w:p>
     <w:p>
       <w:pPr>
-        <w:pStyle w:val="Geenafstand"/>
+        <w:pStyle w:val="NoSpacing"/>
         <w:rPr>
           <w:rFonts w:cstheme="minorHAnsi"/>
           <w:lang w:val="nl-NL"/>
@@ -7121,7 +7048,7 @@
     </w:p>
     <w:p>
       <w:pPr>
-        <w:pStyle w:val="Geenafstand"/>
+        <w:pStyle w:val="NoSpacing"/>
         <w:rPr>
           <w:rFonts w:cstheme="minorHAnsi"/>
           <w:lang w:val="nl-NL"/>
@@ -7160,7 +7087,7 @@
     </w:p>
     <w:p>
       <w:pPr>
-        <w:pStyle w:val="Geenafstand"/>
+        <w:pStyle w:val="NoSpacing"/>
         <w:rPr>
           <w:rFonts w:cstheme="minorHAnsi"/>
         </w:rPr>
@@ -7207,7 +7134,7 @@
     </w:p>
     <w:p>
       <w:pPr>
-        <w:pStyle w:val="Geenafstand"/>
+        <w:pStyle w:val="NoSpacing"/>
         <w:rPr>
           <w:rFonts w:cstheme="minorHAnsi"/>
           <w:lang w:val="nl-NL"/>
@@ -7240,16 +7167,16 @@
     </w:p>
     <w:p>
       <w:pPr>
-        <w:pStyle w:val="Geenafstand"/>
-        <w:rPr>
-          <w:rFonts w:cstheme="minorHAnsi"/>
-          <w:lang w:val="nl-NL"/>
-        </w:rPr>
-      </w:pPr>
-    </w:p>
-    <w:p>
-      <w:pPr>
-        <w:pStyle w:val="Geenafstand"/>
+        <w:pStyle w:val="NoSpacing"/>
+        <w:rPr>
+          <w:rFonts w:cstheme="minorHAnsi"/>
+          <w:lang w:val="nl-NL"/>
+        </w:rPr>
+      </w:pPr>
+    </w:p>
+    <w:p>
+      <w:pPr>
+        <w:pStyle w:val="NoSpacing"/>
         <w:rPr>
           <w:rFonts w:cstheme="minorHAnsi"/>
           <w:lang w:val="nl-NL"/>
@@ -7296,7 +7223,7 @@
     </w:p>
     <w:p>
       <w:pPr>
-        <w:pStyle w:val="Geenafstand"/>
+        <w:pStyle w:val="NoSpacing"/>
         <w:rPr>
           <w:rFonts w:cstheme="minorHAnsi"/>
           <w:lang w:val="nl-NL"/>
@@ -7328,7 +7255,7 @@
     </w:p>
     <w:p>
       <w:pPr>
-        <w:pStyle w:val="Geenafstand"/>
+        <w:pStyle w:val="NoSpacing"/>
         <w:rPr>
           <w:rFonts w:cstheme="minorHAnsi"/>
           <w:lang w:val="nl-NL"/>
@@ -7367,7 +7294,7 @@
     </w:p>
     <w:p>
       <w:pPr>
-        <w:pStyle w:val="Geenafstand"/>
+        <w:pStyle w:val="NoSpacing"/>
         <w:rPr>
           <w:rFonts w:cstheme="minorHAnsi"/>
           <w:lang w:val="nl-NL"/>
@@ -7421,7 +7348,7 @@
     </w:p>
     <w:p>
       <w:pPr>
-        <w:pStyle w:val="Geenafstand"/>
+        <w:pStyle w:val="NoSpacing"/>
         <w:rPr>
           <w:rFonts w:cstheme="minorHAnsi"/>
           <w:lang w:val="nl-NL"/>
@@ -7454,124 +7381,124 @@
     </w:p>
     <w:p>
       <w:pPr>
-        <w:pStyle w:val="Geenafstand"/>
-        <w:rPr>
-          <w:rFonts w:cstheme="minorHAnsi"/>
-          <w:lang w:val="nl-NL"/>
-        </w:rPr>
-      </w:pPr>
-    </w:p>
-    <w:p>
-      <w:pPr>
-        <w:pStyle w:val="Geenafstand"/>
-        <w:rPr>
-          <w:rFonts w:cstheme="minorHAnsi"/>
-          <w:lang w:val="nl-NL"/>
-        </w:rPr>
-      </w:pPr>
-    </w:p>
-    <w:p>
-      <w:pPr>
-        <w:pStyle w:val="Geenafstand"/>
-        <w:rPr>
-          <w:rFonts w:cstheme="minorHAnsi"/>
-          <w:lang w:val="nl-NL"/>
-        </w:rPr>
-      </w:pPr>
-    </w:p>
-    <w:p>
-      <w:pPr>
-        <w:pStyle w:val="Geenafstand"/>
-        <w:rPr>
-          <w:rFonts w:cstheme="minorHAnsi"/>
-          <w:lang w:val="nl-NL"/>
-        </w:rPr>
-      </w:pPr>
-    </w:p>
-    <w:p>
-      <w:pPr>
-        <w:pStyle w:val="Geenafstand"/>
-        <w:rPr>
-          <w:rFonts w:cstheme="minorHAnsi"/>
-          <w:lang w:val="nl-NL"/>
-        </w:rPr>
-      </w:pPr>
-    </w:p>
-    <w:p>
-      <w:pPr>
-        <w:pStyle w:val="Geenafstand"/>
-        <w:rPr>
-          <w:rFonts w:cstheme="minorHAnsi"/>
-          <w:lang w:val="nl-NL"/>
-        </w:rPr>
-      </w:pPr>
-    </w:p>
-    <w:p>
-      <w:pPr>
-        <w:pStyle w:val="Geenafstand"/>
-        <w:rPr>
-          <w:rFonts w:cstheme="minorHAnsi"/>
-          <w:lang w:val="nl-NL"/>
-        </w:rPr>
-      </w:pPr>
-    </w:p>
-    <w:p>
-      <w:pPr>
-        <w:pStyle w:val="Geenafstand"/>
-        <w:rPr>
-          <w:rFonts w:cstheme="minorHAnsi"/>
-          <w:lang w:val="nl-NL"/>
-        </w:rPr>
-      </w:pPr>
-    </w:p>
-    <w:p>
-      <w:pPr>
-        <w:pStyle w:val="Geenafstand"/>
-        <w:rPr>
-          <w:rFonts w:cstheme="minorHAnsi"/>
-          <w:lang w:val="nl-NL"/>
-        </w:rPr>
-      </w:pPr>
-    </w:p>
-    <w:p>
-      <w:pPr>
-        <w:pStyle w:val="Geenafstand"/>
-        <w:rPr>
-          <w:rFonts w:cstheme="minorHAnsi"/>
-          <w:lang w:val="nl-NL"/>
-        </w:rPr>
-      </w:pPr>
-    </w:p>
-    <w:p>
-      <w:pPr>
-        <w:pStyle w:val="Geenafstand"/>
-        <w:rPr>
-          <w:rFonts w:cstheme="minorHAnsi"/>
-          <w:lang w:val="nl-NL"/>
-        </w:rPr>
-      </w:pPr>
-    </w:p>
-    <w:p>
-      <w:pPr>
-        <w:pStyle w:val="Geenafstand"/>
-        <w:rPr>
-          <w:rFonts w:cstheme="minorHAnsi"/>
-          <w:lang w:val="nl-NL"/>
-        </w:rPr>
-      </w:pPr>
-    </w:p>
-    <w:p>
-      <w:pPr>
-        <w:pStyle w:val="Geenafstand"/>
-        <w:rPr>
-          <w:rFonts w:cstheme="minorHAnsi"/>
-          <w:lang w:val="nl-NL"/>
-        </w:rPr>
-      </w:pPr>
-    </w:p>
-    <w:p>
-      <w:pPr>
-        <w:pStyle w:val="Kop1"/>
+        <w:pStyle w:val="NoSpacing"/>
+        <w:rPr>
+          <w:rFonts w:cstheme="minorHAnsi"/>
+          <w:lang w:val="nl-NL"/>
+        </w:rPr>
+      </w:pPr>
+    </w:p>
+    <w:p>
+      <w:pPr>
+        <w:pStyle w:val="NoSpacing"/>
+        <w:rPr>
+          <w:rFonts w:cstheme="minorHAnsi"/>
+          <w:lang w:val="nl-NL"/>
+        </w:rPr>
+      </w:pPr>
+    </w:p>
+    <w:p>
+      <w:pPr>
+        <w:pStyle w:val="NoSpacing"/>
+        <w:rPr>
+          <w:rFonts w:cstheme="minorHAnsi"/>
+          <w:lang w:val="nl-NL"/>
+        </w:rPr>
+      </w:pPr>
+    </w:p>
+    <w:p>
+      <w:pPr>
+        <w:pStyle w:val="NoSpacing"/>
+        <w:rPr>
+          <w:rFonts w:cstheme="minorHAnsi"/>
+          <w:lang w:val="nl-NL"/>
+        </w:rPr>
+      </w:pPr>
+    </w:p>
+    <w:p>
+      <w:pPr>
+        <w:pStyle w:val="NoSpacing"/>
+        <w:rPr>
+          <w:rFonts w:cstheme="minorHAnsi"/>
+          <w:lang w:val="nl-NL"/>
+        </w:rPr>
+      </w:pPr>
+    </w:p>
+    <w:p>
+      <w:pPr>
+        <w:pStyle w:val="NoSpacing"/>
+        <w:rPr>
+          <w:rFonts w:cstheme="minorHAnsi"/>
+          <w:lang w:val="nl-NL"/>
+        </w:rPr>
+      </w:pPr>
+    </w:p>
+    <w:p>
+      <w:pPr>
+        <w:pStyle w:val="NoSpacing"/>
+        <w:rPr>
+          <w:rFonts w:cstheme="minorHAnsi"/>
+          <w:lang w:val="nl-NL"/>
+        </w:rPr>
+      </w:pPr>
+    </w:p>
+    <w:p>
+      <w:pPr>
+        <w:pStyle w:val="NoSpacing"/>
+        <w:rPr>
+          <w:rFonts w:cstheme="minorHAnsi"/>
+          <w:lang w:val="nl-NL"/>
+        </w:rPr>
+      </w:pPr>
+    </w:p>
+    <w:p>
+      <w:pPr>
+        <w:pStyle w:val="NoSpacing"/>
+        <w:rPr>
+          <w:rFonts w:cstheme="minorHAnsi"/>
+          <w:lang w:val="nl-NL"/>
+        </w:rPr>
+      </w:pPr>
+    </w:p>
+    <w:p>
+      <w:pPr>
+        <w:pStyle w:val="NoSpacing"/>
+        <w:rPr>
+          <w:rFonts w:cstheme="minorHAnsi"/>
+          <w:lang w:val="nl-NL"/>
+        </w:rPr>
+      </w:pPr>
+    </w:p>
+    <w:p>
+      <w:pPr>
+        <w:pStyle w:val="NoSpacing"/>
+        <w:rPr>
+          <w:rFonts w:cstheme="minorHAnsi"/>
+          <w:lang w:val="nl-NL"/>
+        </w:rPr>
+      </w:pPr>
+    </w:p>
+    <w:p>
+      <w:pPr>
+        <w:pStyle w:val="NoSpacing"/>
+        <w:rPr>
+          <w:rFonts w:cstheme="minorHAnsi"/>
+          <w:lang w:val="nl-NL"/>
+        </w:rPr>
+      </w:pPr>
+    </w:p>
+    <w:p>
+      <w:pPr>
+        <w:pStyle w:val="NoSpacing"/>
+        <w:rPr>
+          <w:rFonts w:cstheme="minorHAnsi"/>
+          <w:lang w:val="nl-NL"/>
+        </w:rPr>
+      </w:pPr>
+    </w:p>
+    <w:p>
+      <w:pPr>
+        <w:pStyle w:val="Heading1"/>
         <w:rPr>
           <w:rFonts w:asciiTheme="minorHAnsi" w:hAnsiTheme="minorHAnsi"/>
           <w:b/>
@@ -7585,7 +7512,7 @@
     </w:p>
     <w:p>
       <w:pPr>
-        <w:pStyle w:val="Kop1"/>
+        <w:pStyle w:val="Heading1"/>
         <w:rPr>
           <w:rFonts w:asciiTheme="minorHAnsi" w:hAnsiTheme="minorHAnsi"/>
           <w:b/>
@@ -7630,7 +7557,7 @@
     <w:p/>
     <w:p>
       <w:pPr>
-        <w:pStyle w:val="Geenafstand"/>
+        <w:pStyle w:val="NoSpacing"/>
         <w:rPr>
           <w:rFonts w:cstheme="minorHAnsi"/>
           <w:bCs/>
@@ -7650,7 +7577,7 @@
     </w:p>
     <w:p>
       <w:pPr>
-        <w:pStyle w:val="Geenafstand"/>
+        <w:pStyle w:val="NoSpacing"/>
         <w:rPr>
           <w:rFonts w:cstheme="minorHAnsi"/>
           <w:bCs/>
@@ -7724,7 +7651,7 @@
     </w:p>
     <w:p>
       <w:pPr>
-        <w:pStyle w:val="Geenafstand"/>
+        <w:pStyle w:val="NoSpacing"/>
         <w:rPr>
           <w:rFonts w:cstheme="minorHAnsi"/>
           <w:bCs/>
@@ -7773,7 +7700,7 @@
     </w:p>
     <w:p>
       <w:pPr>
-        <w:pStyle w:val="Geenafstand"/>
+        <w:pStyle w:val="NoSpacing"/>
         <w:rPr>
           <w:rFonts w:cstheme="minorHAnsi"/>
           <w:bCs/>
@@ -7785,7 +7712,7 @@
     <w:p/>
     <w:p>
       <w:pPr>
-        <w:pStyle w:val="Geenafstand"/>
+        <w:pStyle w:val="NoSpacing"/>
         <w:rPr>
           <w:lang w:val="nl-NL"/>
         </w:rPr>
@@ -7821,7 +7748,7 @@
     </w:p>
     <w:p>
       <w:pPr>
-        <w:pStyle w:val="Geenafstand"/>
+        <w:pStyle w:val="NoSpacing"/>
         <w:rPr>
           <w:lang w:val="nl-NL"/>
         </w:rPr>
@@ -7835,7 +7762,7 @@
     </w:p>
     <w:p>
       <w:pPr>
-        <w:pStyle w:val="Geenafstand"/>
+        <w:pStyle w:val="NoSpacing"/>
         <w:rPr>
           <w:i/>
           <w:iCs/>
@@ -7853,7 +7780,7 @@
     </w:p>
     <w:p>
       <w:pPr>
-        <w:pStyle w:val="Geenafstand"/>
+        <w:pStyle w:val="NoSpacing"/>
         <w:numPr>
           <w:ilvl w:val="0"/>
           <w:numId w:val="1"/>
@@ -7871,7 +7798,7 @@
     </w:p>
     <w:p>
       <w:pPr>
-        <w:pStyle w:val="Geenafstand"/>
+        <w:pStyle w:val="NoSpacing"/>
         <w:numPr>
           <w:ilvl w:val="0"/>
           <w:numId w:val="1"/>
@@ -7889,7 +7816,7 @@
     </w:p>
     <w:p>
       <w:pPr>
-        <w:pStyle w:val="Geenafstand"/>
+        <w:pStyle w:val="NoSpacing"/>
         <w:numPr>
           <w:ilvl w:val="0"/>
           <w:numId w:val="1"/>
@@ -7907,7 +7834,7 @@
     </w:p>
     <w:p>
       <w:pPr>
-        <w:pStyle w:val="Geenafstand"/>
+        <w:pStyle w:val="NoSpacing"/>
         <w:numPr>
           <w:ilvl w:val="0"/>
           <w:numId w:val="1"/>
@@ -7925,7 +7852,7 @@
     </w:p>
     <w:p>
       <w:pPr>
-        <w:pStyle w:val="Geenafstand"/>
+        <w:pStyle w:val="NoSpacing"/>
         <w:rPr>
           <w:b/>
           <w:bCs/>
@@ -7935,7 +7862,7 @@
     </w:p>
     <w:p>
       <w:pPr>
-        <w:pStyle w:val="Geenafstand"/>
+        <w:pStyle w:val="NoSpacing"/>
         <w:rPr>
           <w:b/>
           <w:bCs/>
@@ -7973,15 +7900,15 @@
     </w:p>
     <w:p>
       <w:pPr>
-        <w:pStyle w:val="Geenafstand"/>
-        <w:rPr>
-          <w:lang w:val="nl-NL"/>
-        </w:rPr>
-      </w:pPr>
-    </w:p>
-    <w:p>
-      <w:pPr>
-        <w:pStyle w:val="Geenafstand"/>
+        <w:pStyle w:val="NoSpacing"/>
+        <w:rPr>
+          <w:lang w:val="nl-NL"/>
+        </w:rPr>
+      </w:pPr>
+    </w:p>
+    <w:p>
+      <w:pPr>
+        <w:pStyle w:val="NoSpacing"/>
         <w:rPr>
           <w:i/>
           <w:iCs/>
@@ -7999,7 +7926,7 @@
     </w:p>
     <w:p>
       <w:pPr>
-        <w:pStyle w:val="Geenafstand"/>
+        <w:pStyle w:val="NoSpacing"/>
         <w:numPr>
           <w:ilvl w:val="0"/>
           <w:numId w:val="2"/>
@@ -8017,7 +7944,7 @@
     </w:p>
     <w:p>
       <w:pPr>
-        <w:pStyle w:val="Geenafstand"/>
+        <w:pStyle w:val="NoSpacing"/>
         <w:numPr>
           <w:ilvl w:val="0"/>
           <w:numId w:val="2"/>
@@ -8035,7 +7962,7 @@
     </w:p>
     <w:p>
       <w:pPr>
-        <w:pStyle w:val="Geenafstand"/>
+        <w:pStyle w:val="NoSpacing"/>
         <w:numPr>
           <w:ilvl w:val="0"/>
           <w:numId w:val="2"/>
@@ -8053,15 +7980,15 @@
     </w:p>
     <w:p>
       <w:pPr>
-        <w:pStyle w:val="Geenafstand"/>
-        <w:rPr>
-          <w:lang w:val="nl-NL"/>
-        </w:rPr>
-      </w:pPr>
-    </w:p>
-    <w:p>
-      <w:pPr>
-        <w:pStyle w:val="Geenafstand"/>
+        <w:pStyle w:val="NoSpacing"/>
+        <w:rPr>
+          <w:lang w:val="nl-NL"/>
+        </w:rPr>
+      </w:pPr>
+    </w:p>
+    <w:p>
+      <w:pPr>
+        <w:pStyle w:val="NoSpacing"/>
         <w:rPr>
           <w:lang w:val="nl-NL"/>
         </w:rPr>
@@ -8107,7 +8034,7 @@
     </w:p>
     <w:p>
       <w:pPr>
-        <w:pStyle w:val="Geenafstand"/>
+        <w:pStyle w:val="NoSpacing"/>
         <w:rPr>
           <w:lang w:val="nl-NL"/>
         </w:rPr>
@@ -8121,7 +8048,7 @@
     </w:p>
     <w:p>
       <w:pPr>
-        <w:pStyle w:val="Geenafstand"/>
+        <w:pStyle w:val="NoSpacing"/>
         <w:rPr>
           <w:i/>
           <w:iCs/>
@@ -8147,7 +8074,7 @@
     </w:p>
     <w:p>
       <w:pPr>
-        <w:pStyle w:val="Geenafstand"/>
+        <w:pStyle w:val="NoSpacing"/>
         <w:numPr>
           <w:ilvl w:val="0"/>
           <w:numId w:val="5"/>
@@ -8173,15 +8100,15 @@
     </w:p>
     <w:p>
       <w:pPr>
-        <w:pStyle w:val="Geenafstand"/>
-        <w:rPr>
-          <w:lang w:val="nl-NL"/>
-        </w:rPr>
-      </w:pPr>
-    </w:p>
-    <w:p>
-      <w:pPr>
-        <w:pStyle w:val="Geenafstand"/>
+        <w:pStyle w:val="NoSpacing"/>
+        <w:rPr>
+          <w:lang w:val="nl-NL"/>
+        </w:rPr>
+      </w:pPr>
+    </w:p>
+    <w:p>
+      <w:pPr>
+        <w:pStyle w:val="NoSpacing"/>
         <w:rPr>
           <w:lang w:val="nl-NL"/>
         </w:rPr>
@@ -8221,7 +8148,7 @@
     </w:p>
     <w:p>
       <w:pPr>
-        <w:pStyle w:val="Geenafstand"/>
+        <w:pStyle w:val="NoSpacing"/>
         <w:rPr>
           <w:b/>
           <w:bCs/>
@@ -8231,7 +8158,7 @@
     </w:p>
     <w:p>
       <w:pPr>
-        <w:pStyle w:val="Geenafstand"/>
+        <w:pStyle w:val="NoSpacing"/>
         <w:rPr>
           <w:i/>
           <w:iCs/>
@@ -8257,7 +8184,7 @@
     </w:p>
     <w:p>
       <w:pPr>
-        <w:pStyle w:val="Geenafstand"/>
+        <w:pStyle w:val="NoSpacing"/>
         <w:numPr>
           <w:ilvl w:val="0"/>
           <w:numId w:val="5"/>
@@ -8274,22 +8201,13 @@
           <w:rFonts w:cstheme="minorHAnsi"/>
           <w:lang w:val="nl-NL"/>
         </w:rPr>
-        <w:t>Code schrijven voor het maken van de ui/</w:t>
-      </w:r>
-      <w:proofErr w:type="spellStart"/>
-      <w:r>
-        <w:rPr>
-          <w:rFonts w:cstheme="minorHAnsi"/>
-          <w:lang w:val="nl-NL"/>
-        </w:rPr>
-        <w:t>ux</w:t>
-      </w:r>
-      <w:proofErr w:type="spellEnd"/>
+        <w:t>Code schrijven voor het maken van de ui/ux</w:t>
+      </w:r>
     </w:p>
     <w:p/>
     <w:p>
       <w:pPr>
-        <w:pStyle w:val="Kop2"/>
+        <w:pStyle w:val="Heading2"/>
         <w:rPr>
           <w:sz w:val="24"/>
           <w:szCs w:val="24"/>
@@ -8307,7 +8225,7 @@
     </w:p>
     <w:p>
       <w:pPr>
-        <w:pStyle w:val="Geenafstand"/>
+        <w:pStyle w:val="NoSpacing"/>
         <w:rPr>
           <w:rFonts w:cstheme="minorHAnsi"/>
           <w:iCs/>
@@ -8368,7 +8286,7 @@
     <w:p/>
     <w:p>
       <w:pPr>
-        <w:pStyle w:val="Kop1"/>
+        <w:pStyle w:val="Heading1"/>
         <w:rPr>
           <w:rFonts w:asciiTheme="minorHAnsi" w:hAnsiTheme="minorHAnsi" w:cstheme="minorHAnsi"/>
           <w:b/>
@@ -8393,7 +8311,7 @@
     <w:p/>
     <w:p>
       <w:pPr>
-        <w:pStyle w:val="Geenafstand"/>
+        <w:pStyle w:val="NoSpacing"/>
         <w:rPr>
           <w:rFonts w:cstheme="minorHAnsi"/>
           <w:i/>
@@ -8515,7 +8433,7 @@
     <w:p/>
     <w:p>
       <w:pPr>
-        <w:pStyle w:val="Kop2"/>
+        <w:pStyle w:val="Heading2"/>
         <w:rPr>
           <w:sz w:val="24"/>
           <w:szCs w:val="24"/>
@@ -8535,7 +8453,7 @@
     </w:p>
     <w:p>
       <w:pPr>
-        <w:pStyle w:val="Geenafstand"/>
+        <w:pStyle w:val="NoSpacing"/>
         <w:rPr>
           <w:rFonts w:cstheme="minorHAnsi"/>
           <w:lang w:val="nl-NL"/>
@@ -8572,16 +8490,16 @@
     </w:p>
     <w:p>
       <w:pPr>
-        <w:pStyle w:val="Geenafstand"/>
-        <w:rPr>
-          <w:rFonts w:cstheme="minorHAnsi"/>
-          <w:lang w:val="nl-NL"/>
-        </w:rPr>
-      </w:pPr>
-    </w:p>
-    <w:p>
-      <w:pPr>
-        <w:pStyle w:val="Kop2"/>
+        <w:pStyle w:val="NoSpacing"/>
+        <w:rPr>
+          <w:rFonts w:cstheme="minorHAnsi"/>
+          <w:lang w:val="nl-NL"/>
+        </w:rPr>
+      </w:pPr>
+    </w:p>
+    <w:p>
+      <w:pPr>
+        <w:pStyle w:val="Heading2"/>
         <w:rPr>
           <w:sz w:val="24"/>
           <w:szCs w:val="24"/>
@@ -8608,7 +8526,7 @@
     </w:p>
     <w:p>
       <w:pPr>
-        <w:pStyle w:val="Geenafstand"/>
+        <w:pStyle w:val="NoSpacing"/>
         <w:rPr>
           <w:rFonts w:cstheme="minorHAnsi"/>
           <w:lang w:val="nl-NL"/>
@@ -8673,16 +8591,16 @@
     </w:p>
     <w:p>
       <w:pPr>
-        <w:pStyle w:val="Geenafstand"/>
-        <w:rPr>
-          <w:rFonts w:cstheme="minorHAnsi"/>
-          <w:lang w:val="nl-NL"/>
-        </w:rPr>
-      </w:pPr>
-    </w:p>
-    <w:p>
-      <w:pPr>
-        <w:pStyle w:val="Geenafstand"/>
+        <w:pStyle w:val="NoSpacing"/>
+        <w:rPr>
+          <w:rFonts w:cstheme="minorHAnsi"/>
+          <w:lang w:val="nl-NL"/>
+        </w:rPr>
+      </w:pPr>
+    </w:p>
+    <w:p>
+      <w:pPr>
+        <w:pStyle w:val="NoSpacing"/>
         <w:rPr>
           <w:rFonts w:cstheme="minorHAnsi"/>
           <w:lang w:val="nl-NL"/>
@@ -8698,16 +8616,16 @@
     </w:p>
     <w:p>
       <w:pPr>
-        <w:pStyle w:val="Geenafstand"/>
-        <w:rPr>
-          <w:rFonts w:cstheme="minorHAnsi"/>
-          <w:lang w:val="nl-NL"/>
-        </w:rPr>
-      </w:pPr>
-    </w:p>
-    <w:p>
-      <w:pPr>
-        <w:pStyle w:val="Geenafstand"/>
+        <w:pStyle w:val="NoSpacing"/>
+        <w:rPr>
+          <w:rFonts w:cstheme="minorHAnsi"/>
+          <w:lang w:val="nl-NL"/>
+        </w:rPr>
+      </w:pPr>
+    </w:p>
+    <w:p>
+      <w:pPr>
+        <w:pStyle w:val="NoSpacing"/>
         <w:rPr>
           <w:rFonts w:cstheme="minorHAnsi"/>
           <w:lang w:val="nl-NL"/>
@@ -8772,7 +8690,7 @@
     </w:p>
     <w:p>
       <w:pPr>
-        <w:pStyle w:val="Geenafstand"/>
+        <w:pStyle w:val="NoSpacing"/>
         <w:rPr>
           <w:rFonts w:ascii="Arial" w:eastAsia="Arial" w:hAnsi="Arial" w:cs="Arial"/>
           <w:color w:val="000000" w:themeColor="text1"/>
@@ -8784,7 +8702,7 @@
     </w:p>
     <w:p>
       <w:pPr>
-        <w:pStyle w:val="Geenafstand"/>
+        <w:pStyle w:val="NoSpacing"/>
         <w:rPr>
           <w:rFonts w:cstheme="minorHAnsi"/>
           <w:sz w:val="24"/>
@@ -8819,16 +8737,16 @@
     </w:p>
     <w:p>
       <w:pPr>
-        <w:pStyle w:val="Geenafstand"/>
-        <w:rPr>
-          <w:rFonts w:cstheme="minorHAnsi"/>
-          <w:lang w:val="nl-NL"/>
-        </w:rPr>
-      </w:pPr>
-    </w:p>
-    <w:p>
-      <w:pPr>
-        <w:pStyle w:val="Kop2"/>
+        <w:pStyle w:val="NoSpacing"/>
+        <w:rPr>
+          <w:rFonts w:cstheme="minorHAnsi"/>
+          <w:lang w:val="nl-NL"/>
+        </w:rPr>
+      </w:pPr>
+    </w:p>
+    <w:p>
+      <w:pPr>
+        <w:pStyle w:val="Heading2"/>
         <w:rPr>
           <w:sz w:val="24"/>
           <w:szCs w:val="24"/>
@@ -8848,7 +8766,7 @@
     </w:p>
     <w:p>
       <w:pPr>
-        <w:pStyle w:val="Geenafstand"/>
+        <w:pStyle w:val="NoSpacing"/>
         <w:rPr>
           <w:rFonts w:cstheme="minorHAnsi"/>
           <w:lang w:val="nl-NL"/>
@@ -8920,16 +8838,16 @@
     </w:p>
     <w:p>
       <w:pPr>
-        <w:pStyle w:val="Geenafstand"/>
-        <w:rPr>
-          <w:rFonts w:cstheme="minorHAnsi"/>
-          <w:lang w:val="nl-NL"/>
-        </w:rPr>
-      </w:pPr>
-    </w:p>
-    <w:p>
-      <w:pPr>
-        <w:pStyle w:val="Kop2"/>
+        <w:pStyle w:val="NoSpacing"/>
+        <w:rPr>
+          <w:rFonts w:cstheme="minorHAnsi"/>
+          <w:lang w:val="nl-NL"/>
+        </w:rPr>
+      </w:pPr>
+    </w:p>
+    <w:p>
+      <w:pPr>
+        <w:pStyle w:val="Heading2"/>
         <w:rPr>
           <w:sz w:val="24"/>
           <w:szCs w:val="24"/>
@@ -8970,7 +8888,7 @@
     </w:p>
     <w:p>
       <w:pPr>
-        <w:pStyle w:val="Geenafstand"/>
+        <w:pStyle w:val="NoSpacing"/>
         <w:rPr>
           <w:rFonts w:cstheme="minorHAnsi"/>
           <w:iCs/>
@@ -8987,16 +8905,16 @@
     </w:p>
     <w:p>
       <w:pPr>
-        <w:pStyle w:val="Geenafstand"/>
-        <w:rPr>
-          <w:rFonts w:cstheme="minorHAnsi"/>
-          <w:lang w:val="nl-NL"/>
-        </w:rPr>
-      </w:pPr>
-    </w:p>
-    <w:p>
-      <w:pPr>
-        <w:pStyle w:val="Kop2"/>
+        <w:pStyle w:val="NoSpacing"/>
+        <w:rPr>
+          <w:rFonts w:cstheme="minorHAnsi"/>
+          <w:lang w:val="nl-NL"/>
+        </w:rPr>
+      </w:pPr>
+    </w:p>
+    <w:p>
+      <w:pPr>
+        <w:pStyle w:val="Heading2"/>
         <w:rPr>
           <w:sz w:val="24"/>
           <w:szCs w:val="24"/>
@@ -9029,7 +8947,7 @@
     </w:p>
     <w:p>
       <w:pPr>
-        <w:pStyle w:val="Geenafstand"/>
+        <w:pStyle w:val="NoSpacing"/>
         <w:rPr>
           <w:rFonts w:cstheme="minorHAnsi"/>
           <w:lang w:val="nl-NL"/>
@@ -9220,16 +9138,16 @@
     </w:p>
     <w:p>
       <w:pPr>
-        <w:pStyle w:val="Geenafstand"/>
-        <w:rPr>
-          <w:rFonts w:cstheme="minorHAnsi"/>
-          <w:lang w:val="nl-NL"/>
-        </w:rPr>
-      </w:pPr>
-    </w:p>
-    <w:p>
-      <w:pPr>
-        <w:pStyle w:val="Kop2"/>
+        <w:pStyle w:val="NoSpacing"/>
+        <w:rPr>
+          <w:rFonts w:cstheme="minorHAnsi"/>
+          <w:lang w:val="nl-NL"/>
+        </w:rPr>
+      </w:pPr>
+    </w:p>
+    <w:p>
+      <w:pPr>
+        <w:pStyle w:val="Heading2"/>
         <w:rPr>
           <w:sz w:val="24"/>
           <w:szCs w:val="24"/>
@@ -9262,7 +9180,7 @@
     </w:p>
     <w:p>
       <w:pPr>
-        <w:pStyle w:val="Geenafstand"/>
+        <w:pStyle w:val="NoSpacing"/>
         <w:rPr>
           <w:lang w:val="nl-NL"/>
         </w:rPr>
@@ -9288,7 +9206,7 @@
     </w:p>
     <w:p>
       <w:pPr>
-        <w:pStyle w:val="Geenafstand"/>
+        <w:pStyle w:val="NoSpacing"/>
         <w:numPr>
           <w:ilvl w:val="0"/>
           <w:numId w:val="3"/>
@@ -9312,7 +9230,7 @@
     </w:p>
     <w:p>
       <w:pPr>
-        <w:pStyle w:val="Geenafstand"/>
+        <w:pStyle w:val="NoSpacing"/>
         <w:numPr>
           <w:ilvl w:val="0"/>
           <w:numId w:val="3"/>
@@ -9342,7 +9260,7 @@
     </w:p>
     <w:p>
       <w:pPr>
-        <w:pStyle w:val="Geenafstand"/>
+        <w:pStyle w:val="NoSpacing"/>
         <w:numPr>
           <w:ilvl w:val="0"/>
           <w:numId w:val="3"/>
@@ -9408,7 +9326,7 @@
     </w:p>
     <w:p>
       <w:pPr>
-        <w:pStyle w:val="Geenafstand"/>
+        <w:pStyle w:val="NoSpacing"/>
         <w:numPr>
           <w:ilvl w:val="0"/>
           <w:numId w:val="3"/>
@@ -9432,7 +9350,7 @@
     </w:p>
     <w:p>
       <w:pPr>
-        <w:pStyle w:val="Geenafstand"/>
+        <w:pStyle w:val="NoSpacing"/>
         <w:numPr>
           <w:ilvl w:val="0"/>
           <w:numId w:val="3"/>
@@ -9450,7 +9368,7 @@
     </w:p>
     <w:p>
       <w:pPr>
-        <w:pStyle w:val="Geenafstand"/>
+        <w:pStyle w:val="NoSpacing"/>
         <w:numPr>
           <w:ilvl w:val="0"/>
           <w:numId w:val="3"/>
@@ -9474,7 +9392,7 @@
     </w:p>
     <w:p>
       <w:pPr>
-        <w:pStyle w:val="Geenafstand"/>
+        <w:pStyle w:val="NoSpacing"/>
         <w:numPr>
           <w:ilvl w:val="0"/>
           <w:numId w:val="3"/>
@@ -9498,15 +9416,15 @@
     </w:p>
     <w:p>
       <w:pPr>
-        <w:pStyle w:val="Geenafstand"/>
-        <w:rPr>
-          <w:lang w:val="nl-NL"/>
-        </w:rPr>
-      </w:pPr>
-    </w:p>
-    <w:p>
-      <w:pPr>
-        <w:pStyle w:val="Geenafstand"/>
+        <w:pStyle w:val="NoSpacing"/>
+        <w:rPr>
+          <w:lang w:val="nl-NL"/>
+        </w:rPr>
+      </w:pPr>
+    </w:p>
+    <w:p>
+      <w:pPr>
+        <w:pStyle w:val="NoSpacing"/>
         <w:rPr>
           <w:lang w:val="nl-NL"/>
         </w:rPr>
@@ -9532,7 +9450,7 @@
     </w:p>
     <w:p>
       <w:pPr>
-        <w:pStyle w:val="Kop2"/>
+        <w:pStyle w:val="Heading2"/>
         <w:rPr>
           <w:sz w:val="22"/>
           <w:szCs w:val="22"/>
@@ -9629,7 +9547,7 @@
     <w:p/>
     <w:p>
       <w:pPr>
-        <w:pStyle w:val="Kop2"/>
+        <w:pStyle w:val="Heading2"/>
         <w:rPr>
           <w:sz w:val="24"/>
           <w:szCs w:val="24"/>
@@ -9668,7 +9586,7 @@
     </w:p>
     <w:p>
       <w:pPr>
-        <w:pStyle w:val="Kop2"/>
+        <w:pStyle w:val="Heading2"/>
         <w:rPr>
           <w:sz w:val="22"/>
           <w:szCs w:val="22"/>
@@ -9678,7 +9596,7 @@
     <w:bookmarkEnd w:id="17"/>
     <w:p>
       <w:pPr>
-        <w:pStyle w:val="Geenafstand"/>
+        <w:pStyle w:val="NoSpacing"/>
         <w:rPr>
           <w:rFonts w:cstheme="minorHAnsi"/>
           <w:lang w:val="nl-NL"/>
@@ -9701,16 +9619,16 @@
     </w:p>
     <w:p>
       <w:pPr>
-        <w:pStyle w:val="Geenafstand"/>
-        <w:rPr>
-          <w:rFonts w:cstheme="minorHAnsi"/>
-          <w:lang w:val="nl-NL"/>
-        </w:rPr>
-      </w:pPr>
-    </w:p>
-    <w:p>
-      <w:pPr>
-        <w:pStyle w:val="Kop2"/>
+        <w:pStyle w:val="NoSpacing"/>
+        <w:rPr>
+          <w:rFonts w:cstheme="minorHAnsi"/>
+          <w:lang w:val="nl-NL"/>
+        </w:rPr>
+      </w:pPr>
+    </w:p>
+    <w:p>
+      <w:pPr>
+        <w:pStyle w:val="Heading2"/>
         <w:rPr>
           <w:sz w:val="24"/>
           <w:szCs w:val="24"/>
@@ -9742,7 +9660,7 @@
     </w:p>
     <w:p>
       <w:pPr>
-        <w:pStyle w:val="Geenafstand"/>
+        <w:pStyle w:val="NoSpacing"/>
         <w:rPr>
           <w:lang w:val="nl-NL"/>
         </w:rPr>
@@ -9768,15 +9686,15 @@
     </w:p>
     <w:p>
       <w:pPr>
-        <w:pStyle w:val="Geenafstand"/>
-        <w:rPr>
-          <w:lang w:val="nl-NL"/>
-        </w:rPr>
-      </w:pPr>
-    </w:p>
-    <w:p>
-      <w:pPr>
-        <w:pStyle w:val="Geenafstand"/>
+        <w:pStyle w:val="NoSpacing"/>
+        <w:rPr>
+          <w:lang w:val="nl-NL"/>
+        </w:rPr>
+      </w:pPr>
+    </w:p>
+    <w:p>
+      <w:pPr>
+        <w:pStyle w:val="NoSpacing"/>
         <w:numPr>
           <w:ilvl w:val="0"/>
           <w:numId w:val="3"/>
@@ -9800,7 +9718,7 @@
     </w:p>
     <w:p>
       <w:pPr>
-        <w:pStyle w:val="Geenafstand"/>
+        <w:pStyle w:val="NoSpacing"/>
         <w:numPr>
           <w:ilvl w:val="0"/>
           <w:numId w:val="3"/>
@@ -9824,7 +9742,7 @@
     </w:p>
     <w:p>
       <w:pPr>
-        <w:pStyle w:val="Geenafstand"/>
+        <w:pStyle w:val="NoSpacing"/>
         <w:numPr>
           <w:ilvl w:val="0"/>
           <w:numId w:val="3"/>
@@ -9878,7 +9796,7 @@
     </w:p>
     <w:p>
       <w:pPr>
-        <w:pStyle w:val="Geenafstand"/>
+        <w:pStyle w:val="NoSpacing"/>
         <w:numPr>
           <w:ilvl w:val="0"/>
           <w:numId w:val="3"/>
@@ -9896,15 +9814,15 @@
     </w:p>
     <w:p>
       <w:pPr>
-        <w:pStyle w:val="Geenafstand"/>
-        <w:rPr>
-          <w:lang w:val="nl-NL"/>
-        </w:rPr>
-      </w:pPr>
-    </w:p>
-    <w:p>
-      <w:pPr>
-        <w:pStyle w:val="Geenafstand"/>
+        <w:pStyle w:val="NoSpacing"/>
+        <w:rPr>
+          <w:lang w:val="nl-NL"/>
+        </w:rPr>
+      </w:pPr>
+    </w:p>
+    <w:p>
+      <w:pPr>
+        <w:pStyle w:val="NoSpacing"/>
         <w:rPr>
           <w:lang w:val="nl-NL"/>
         </w:rPr>
@@ -9948,16 +9866,16 @@
     </w:p>
     <w:p>
       <w:pPr>
-        <w:pStyle w:val="Geenafstand"/>
-        <w:rPr>
-          <w:rFonts w:cstheme="minorHAnsi"/>
-          <w:lang w:val="nl-NL"/>
-        </w:rPr>
-      </w:pPr>
-    </w:p>
-    <w:p>
-      <w:pPr>
-        <w:pStyle w:val="Kop2"/>
+        <w:pStyle w:val="NoSpacing"/>
+        <w:rPr>
+          <w:rFonts w:cstheme="minorHAnsi"/>
+          <w:lang w:val="nl-NL"/>
+        </w:rPr>
+      </w:pPr>
+    </w:p>
+    <w:p>
+      <w:pPr>
+        <w:pStyle w:val="Heading2"/>
         <w:rPr>
           <w:sz w:val="24"/>
           <w:szCs w:val="24"/>
@@ -9982,28 +9900,20 @@
     </w:p>
     <w:p>
       <w:r>
-        <w:t xml:space="preserve">Wanneer de opdracht voldoet aan de </w:t>
-      </w:r>
-      <w:proofErr w:type="spellStart"/>
-      <w:r>
-        <w:t>requirements</w:t>
-      </w:r>
-      <w:proofErr w:type="spellEnd"/>
-      <w:r>
-        <w:t xml:space="preserve"> en alle team leden tevreden zijn met het project.</w:t>
-      </w:r>
-    </w:p>
-    <w:p>
-      <w:pPr>
-        <w:pStyle w:val="Geenafstand"/>
-        <w:rPr>
-          <w:lang w:val="nl-NL"/>
-        </w:rPr>
-      </w:pPr>
-    </w:p>
-    <w:p>
-      <w:pPr>
-        <w:pStyle w:val="Kop2"/>
+        <w:t>Wanneer de opdracht voldoet aan de requirements en alle team leden tevreden zijn met het project.</w:t>
+      </w:r>
+    </w:p>
+    <w:p>
+      <w:pPr>
+        <w:pStyle w:val="NoSpacing"/>
+        <w:rPr>
+          <w:lang w:val="nl-NL"/>
+        </w:rPr>
+      </w:pPr>
+    </w:p>
+    <w:p>
+      <w:pPr>
+        <w:pStyle w:val="Heading2"/>
         <w:rPr>
           <w:sz w:val="24"/>
           <w:szCs w:val="24"/>
@@ -10036,7 +9946,7 @@
     </w:p>
     <w:p>
       <w:pPr>
-        <w:pStyle w:val="Geenafstand"/>
+        <w:pStyle w:val="NoSpacing"/>
         <w:rPr>
           <w:rFonts w:cstheme="minorHAnsi"/>
           <w:lang w:val="nl-NL"/>
@@ -10052,7 +9962,7 @@
     </w:p>
     <w:p>
       <w:pPr>
-        <w:pStyle w:val="Geenafstand"/>
+        <w:pStyle w:val="NoSpacing"/>
         <w:rPr>
           <w:rFonts w:cstheme="minorHAnsi"/>
           <w:iCs/>
@@ -10062,7 +9972,7 @@
     </w:p>
     <w:p>
       <w:pPr>
-        <w:pStyle w:val="Geenafstand"/>
+        <w:pStyle w:val="NoSpacing"/>
         <w:rPr>
           <w:rFonts w:cstheme="minorHAnsi"/>
           <w:iCs/>
@@ -10130,7 +10040,7 @@
     </w:p>
     <w:p>
       <w:pPr>
-        <w:pStyle w:val="Kop1"/>
+        <w:pStyle w:val="Heading1"/>
         <w:rPr>
           <w:rFonts w:asciiTheme="minorHAnsi" w:hAnsiTheme="minorHAnsi" w:cstheme="minorHAnsi"/>
           <w:b/>
@@ -10166,7 +10076,7 @@
     <w:p/>
     <w:p>
       <w:pPr>
-        <w:pStyle w:val="Plattetekst"/>
+        <w:pStyle w:val="BodyText"/>
         <w:rPr>
           <w:rFonts w:asciiTheme="minorHAnsi" w:hAnsiTheme="minorHAnsi"/>
           <w:bCs w:val="0"/>
@@ -10240,7 +10150,7 @@
     </w:p>
     <w:p>
       <w:pPr>
-        <w:pStyle w:val="Plattetekst"/>
+        <w:pStyle w:val="BodyText"/>
         <w:rPr>
           <w:rFonts w:asciiTheme="minorHAnsi" w:hAnsiTheme="minorHAnsi"/>
           <w:bCs w:val="0"/>
@@ -10251,7 +10161,7 @@
     </w:p>
     <w:p>
       <w:pPr>
-        <w:pStyle w:val="Geenafstand"/>
+        <w:pStyle w:val="NoSpacing"/>
         <w:rPr>
           <w:lang w:val="nl-NL"/>
         </w:rPr>
@@ -10343,7 +10253,7 @@
     </w:p>
     <w:p>
       <w:pPr>
-        <w:pStyle w:val="Geenafstand"/>
+        <w:pStyle w:val="NoSpacing"/>
         <w:rPr>
           <w:lang w:val="nl-NL"/>
         </w:rPr>
@@ -10377,11 +10287,6 @@
           <w:lang w:val="nl-NL"/>
         </w:rPr>
         <w:tab/>
-      </w:r>
-      <w:r>
-        <w:rPr>
-          <w:lang w:val="nl-NL"/>
-        </w:rPr>
         <w:t>22-09-2023</w:t>
       </w:r>
       <w:r>
@@ -10407,17 +10312,12 @@
           <w:lang w:val="nl-NL"/>
         </w:rPr>
         <w:tab/>
-      </w:r>
-      <w:r>
-        <w:rPr>
-          <w:lang w:val="nl-NL"/>
-        </w:rPr>
         <w:t>22-09-2023</w:t>
       </w:r>
     </w:p>
     <w:p>
       <w:pPr>
-        <w:pStyle w:val="Geenafstand"/>
+        <w:pStyle w:val="NoSpacing"/>
         <w:rPr>
           <w:lang w:val="nl-NL"/>
         </w:rPr>
@@ -10491,11 +10391,134 @@
     </w:p>
     <w:p>
       <w:pPr>
-        <w:pStyle w:val="Geenafstand"/>
-        <w:rPr>
-          <w:lang w:val="nl-NL"/>
-        </w:rPr>
-      </w:pPr>
+        <w:pStyle w:val="NoSpacing"/>
+        <w:rPr>
+          <w:lang w:val="nl-NL"/>
+        </w:rPr>
+      </w:pPr>
+      <w:r>
+        <w:rPr>
+          <w:noProof/>
+          <w:lang w:val="nl-NL"/>
+        </w:rPr>
+        <w:drawing>
+          <wp:anchor distT="0" distB="0" distL="114300" distR="114300" simplePos="0" relativeHeight="251679744" behindDoc="0" locked="0" layoutInCell="1" allowOverlap="1" wp14:anchorId="1B736C84" wp14:editId="2C7DE2CB">
+            <wp:simplePos x="0" y="0"/>
+            <wp:positionH relativeFrom="column">
+              <wp:posOffset>1795145</wp:posOffset>
+            </wp:positionH>
+            <wp:positionV relativeFrom="paragraph">
+              <wp:posOffset>10795</wp:posOffset>
+            </wp:positionV>
+            <wp:extent cx="1876425" cy="1238250"/>
+            <wp:effectExtent l="0" t="0" r="9525" b="0"/>
+            <wp:wrapNone/>
+            <wp:docPr id="2040285366" name="Picture 1" descr="A close-up of a sign"/>
+            <wp:cNvGraphicFramePr>
+              <a:graphicFrameLocks xmlns:a="http://schemas.openxmlformats.org/drawingml/2006/main" noChangeAspect="1"/>
+            </wp:cNvGraphicFramePr>
+            <a:graphic xmlns:a="http://schemas.openxmlformats.org/drawingml/2006/main">
+              <a:graphicData uri="http://schemas.openxmlformats.org/drawingml/2006/picture">
+                <pic:pic xmlns:pic="http://schemas.openxmlformats.org/drawingml/2006/picture">
+                  <pic:nvPicPr>
+                    <pic:cNvPr id="2040285366" name="Picture 1" descr="A close-up of a sign"/>
+                    <pic:cNvPicPr>
+                      <a:picLocks noChangeAspect="1" noChangeArrowheads="1"/>
+                    </pic:cNvPicPr>
+                  </pic:nvPicPr>
+                  <pic:blipFill>
+                    <a:blip r:embed="rId14">
+                      <a:extLst>
+                        <a:ext uri="{28A0092B-C50C-407E-A947-70E740481C1C}">
+                          <a14:useLocalDpi xmlns:a14="http://schemas.microsoft.com/office/drawing/2010/main" val="0"/>
+                        </a:ext>
+                      </a:extLst>
+                    </a:blip>
+                    <a:srcRect/>
+                    <a:stretch>
+                      <a:fillRect/>
+                    </a:stretch>
+                  </pic:blipFill>
+                  <pic:spPr bwMode="auto">
+                    <a:xfrm>
+                      <a:off x="0" y="0"/>
+                      <a:ext cx="1876425" cy="1238250"/>
+                    </a:xfrm>
+                    <a:prstGeom prst="rect">
+                      <a:avLst/>
+                    </a:prstGeom>
+                    <a:noFill/>
+                    <a:ln>
+                      <a:noFill/>
+                    </a:ln>
+                  </pic:spPr>
+                </pic:pic>
+              </a:graphicData>
+            </a:graphic>
+            <wp14:sizeRelH relativeFrom="margin">
+              <wp14:pctWidth>0</wp14:pctWidth>
+            </wp14:sizeRelH>
+            <wp14:sizeRelV relativeFrom="margin">
+              <wp14:pctHeight>0</wp14:pctHeight>
+            </wp14:sizeRelV>
+          </wp:anchor>
+        </w:drawing>
+      </w:r>
+      <w:r>
+        <w:rPr>
+          <w:noProof/>
+          <w:lang w:val="nl-NL"/>
+        </w:rPr>
+        <w:drawing>
+          <wp:anchor distT="0" distB="0" distL="114300" distR="114300" simplePos="0" relativeHeight="251678720" behindDoc="0" locked="0" layoutInCell="1" allowOverlap="1" wp14:anchorId="1F913598" wp14:editId="6AF3F635">
+            <wp:simplePos x="0" y="0"/>
+            <wp:positionH relativeFrom="margin">
+              <wp:align>right</wp:align>
+            </wp:positionH>
+            <wp:positionV relativeFrom="paragraph">
+              <wp:posOffset>10795</wp:posOffset>
+            </wp:positionV>
+            <wp:extent cx="1749425" cy="1266825"/>
+            <wp:effectExtent l="0" t="0" r="3175" b="9525"/>
+            <wp:wrapNone/>
+            <wp:docPr id="1791942436" name="Picture 1" descr="A black and white image of a letter&#10;&#10;Description automatically generated"/>
+            <wp:cNvGraphicFramePr>
+              <a:graphicFrameLocks xmlns:a="http://schemas.openxmlformats.org/drawingml/2006/main" noChangeAspect="1"/>
+            </wp:cNvGraphicFramePr>
+            <a:graphic xmlns:a="http://schemas.openxmlformats.org/drawingml/2006/main">
+              <a:graphicData uri="http://schemas.openxmlformats.org/drawingml/2006/picture">
+                <pic:pic xmlns:pic="http://schemas.openxmlformats.org/drawingml/2006/picture">
+                  <pic:nvPicPr>
+                    <pic:cNvPr id="1791942436" name="Picture 1" descr="A black and white image of a letter&#10;&#10;Description automatically generated"/>
+                    <pic:cNvPicPr/>
+                  </pic:nvPicPr>
+                  <pic:blipFill>
+                    <a:blip r:embed="rId15">
+                      <a:extLst>
+                        <a:ext uri="{28A0092B-C50C-407E-A947-70E740481C1C}">
+                          <a14:useLocalDpi xmlns:a14="http://schemas.microsoft.com/office/drawing/2010/main" val="0"/>
+                        </a:ext>
+                      </a:extLst>
+                    </a:blip>
+                    <a:stretch>
+                      <a:fillRect/>
+                    </a:stretch>
+                  </pic:blipFill>
+                  <pic:spPr>
+                    <a:xfrm>
+                      <a:off x="0" y="0"/>
+                      <a:ext cx="1749425" cy="1266825"/>
+                    </a:xfrm>
+                    <a:prstGeom prst="rect">
+                      <a:avLst/>
+                    </a:prstGeom>
+                  </pic:spPr>
+                </pic:pic>
+              </a:graphicData>
+            </a:graphic>
+          </wp:anchor>
+        </w:drawing>
+      </w:r>
       <w:r>
         <w:rPr>
           <w:lang w:val="nl-NL"/>
@@ -10511,23 +10534,23 @@
     </w:p>
     <w:p>
       <w:pPr>
-        <w:pStyle w:val="Geenafstand"/>
-        <w:rPr>
-          <w:lang w:val="nl-NL"/>
-        </w:rPr>
-      </w:pPr>
-    </w:p>
-    <w:p>
-      <w:pPr>
-        <w:pStyle w:val="Geenafstand"/>
-        <w:rPr>
-          <w:lang w:val="nl-NL"/>
-        </w:rPr>
-      </w:pPr>
-    </w:p>
-    <w:p>
-      <w:pPr>
-        <w:pStyle w:val="Geenafstand"/>
+        <w:pStyle w:val="NoSpacing"/>
+        <w:rPr>
+          <w:lang w:val="nl-NL"/>
+        </w:rPr>
+      </w:pPr>
+    </w:p>
+    <w:p>
+      <w:pPr>
+        <w:pStyle w:val="NoSpacing"/>
+        <w:rPr>
+          <w:lang w:val="nl-NL"/>
+        </w:rPr>
+      </w:pPr>
+    </w:p>
+    <w:p>
+      <w:pPr>
+        <w:pStyle w:val="NoSpacing"/>
         <w:rPr>
           <w:lang w:val="nl-NL"/>
         </w:rPr>
@@ -10542,10 +10565,10 @@
         <mc:AlternateContent>
           <mc:Choice Requires="wpi">
             <w:drawing>
-              <wp:anchor distT="0" distB="0" distL="114300" distR="114300" simplePos="0" relativeHeight="251670528" behindDoc="0" locked="0" layoutInCell="1" allowOverlap="1" wp14:anchorId="2AA0322A" wp14:editId="7FD5D830">
+              <wp:anchor distT="0" distB="0" distL="114300" distR="114300" simplePos="0" relativeHeight="251670528" behindDoc="0" locked="0" layoutInCell="1" allowOverlap="1" wp14:anchorId="2AA0322A" wp14:editId="3D00A3A8">
                 <wp:simplePos x="0" y="0"/>
                 <wp:positionH relativeFrom="column">
-                  <wp:posOffset>-281940</wp:posOffset>
+                  <wp:posOffset>-377190</wp:posOffset>
                 </wp:positionH>
                 <wp:positionV relativeFrom="paragraph">
                   <wp:posOffset>-477520</wp:posOffset>
@@ -10557,7 +10580,7 @@
                 <wp:cNvGraphicFramePr/>
                 <a:graphic xmlns:a="http://schemas.openxmlformats.org/drawingml/2006/main">
                   <a:graphicData uri="http://schemas.microsoft.com/office/word/2010/wordprocessingInk">
-                    <w14:contentPart bwMode="auto" r:id="rId14">
+                    <w14:contentPart bwMode="auto" r:id="rId16">
                       <w14:nvContentPartPr>
                         <w14:cNvContentPartPr/>
                       </w14:nvContentPartPr>
@@ -10579,7 +10602,7 @@
           </mc:Choice>
           <mc:Fallback>
             <w:pict>
-              <v:shapetype w14:anchorId="6AC44EC0" id="_x0000_t75" coordsize="21600,21600" o:spt="75" o:preferrelative="t" path="m@4@5l@4@11@9@11@9@5xe" filled="f" stroked="f">
+              <v:shapetype w14:anchorId="4F9A8488" id="_x0000_t75" coordsize="21600,21600" o:spt="75" o:preferrelative="t" path="m@4@5l@4@11@9@11@9@5xe" filled="f" stroked="f">
                 <v:stroke joinstyle="miter"/>
                 <v:formulas>
                   <v:f eqn="if lineDrawn pixelLineWidth 0"/>
@@ -10598,8 +10621,8 @@
                 <v:path o:extrusionok="f" gradientshapeok="t" o:connecttype="rect"/>
                 <o:lock v:ext="edit" aspectratio="t"/>
               </v:shapetype>
-              <v:shape id="Inkt 7" o:spid="_x0000_s1026" type="#_x0000_t75" style="position:absolute;margin-left:-23.4pt;margin-top:-38.8pt;width:153.75pt;height:98.1pt;z-index:251670528;visibility:visible;mso-wrap-style:square;mso-width-percent:0;mso-height-percent:0;mso-wrap-distance-left:9pt;mso-wrap-distance-top:0;mso-wrap-distance-right:9pt;mso-wrap-distance-bottom:0;mso-position-horizontal:absolute;mso-position-horizontal-relative:text;mso-position-vertical:absolute;mso-position-vertical-relative:text;mso-width-percent:0;mso-height-percent:0;mso-width-relative:margin;mso-height-relative:margin" o:gfxdata="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">
-                <v:imagedata r:id="rId15" o:title=""/>
+              <v:shape id="Inkt 7" o:spid="_x0000_s1026" type="#_x0000_t75" style="position:absolute;margin-left:-30.9pt;margin-top:-38.8pt;width:153.75pt;height:98.1pt;z-index:251670528;visibility:visible;mso-wrap-style:square;mso-width-percent:0;mso-height-percent:0;mso-wrap-distance-left:9pt;mso-wrap-distance-top:0;mso-wrap-distance-right:9pt;mso-wrap-distance-bottom:0;mso-position-horizontal:absolute;mso-position-horizontal-relative:text;mso-position-vertical:absolute;mso-position-vertical-relative:text;mso-width-percent:0;mso-height-percent:0;mso-width-relative:margin;mso-height-relative:margin" o:gfxdata="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">
+                <v:imagedata r:id="rId17" o:title=""/>
               </v:shape>
             </w:pict>
           </mc:Fallback>
@@ -10608,39 +10631,39 @@
     </w:p>
     <w:p>
       <w:pPr>
-        <w:pStyle w:val="Geenafstand"/>
-        <w:rPr>
-          <w:lang w:val="nl-NL"/>
-        </w:rPr>
-      </w:pPr>
-    </w:p>
-    <w:p>
-      <w:pPr>
-        <w:pStyle w:val="Geenafstand"/>
-        <w:rPr>
-          <w:lang w:val="nl-NL"/>
-        </w:rPr>
-      </w:pPr>
-    </w:p>
-    <w:p>
-      <w:pPr>
-        <w:pStyle w:val="Geenafstand"/>
-        <w:rPr>
-          <w:lang w:val="nl-NL"/>
-        </w:rPr>
-      </w:pPr>
-    </w:p>
-    <w:p>
-      <w:pPr>
-        <w:pStyle w:val="Geenafstand"/>
-        <w:rPr>
-          <w:lang w:val="nl-NL"/>
-        </w:rPr>
-      </w:pPr>
-    </w:p>
-    <w:p>
-      <w:pPr>
-        <w:pStyle w:val="Geenafstand"/>
+        <w:pStyle w:val="NoSpacing"/>
+        <w:rPr>
+          <w:lang w:val="nl-NL"/>
+        </w:rPr>
+      </w:pPr>
+    </w:p>
+    <w:p>
+      <w:pPr>
+        <w:pStyle w:val="NoSpacing"/>
+        <w:rPr>
+          <w:lang w:val="nl-NL"/>
+        </w:rPr>
+      </w:pPr>
+    </w:p>
+    <w:p>
+      <w:pPr>
+        <w:pStyle w:val="NoSpacing"/>
+        <w:rPr>
+          <w:lang w:val="nl-NL"/>
+        </w:rPr>
+      </w:pPr>
+    </w:p>
+    <w:p>
+      <w:pPr>
+        <w:pStyle w:val="NoSpacing"/>
+        <w:rPr>
+          <w:lang w:val="nl-NL"/>
+        </w:rPr>
+      </w:pPr>
+    </w:p>
+    <w:p>
+      <w:pPr>
+        <w:pStyle w:val="NoSpacing"/>
         <w:rPr>
           <w:lang w:val="nl-NL"/>
         </w:rPr>
@@ -10704,7 +10727,7 @@
     </w:p>
     <w:p>
       <w:pPr>
-        <w:pStyle w:val="Geenafstand"/>
+        <w:pStyle w:val="NoSpacing"/>
         <w:rPr>
           <w:lang w:val="nl-NL"/>
         </w:rPr>
@@ -10768,7 +10791,7 @@
     </w:p>
     <w:p>
       <w:pPr>
-        <w:pStyle w:val="Geenafstand"/>
+        <w:pStyle w:val="NoSpacing"/>
         <w:rPr>
           <w:b/>
           <w:bCs/>
@@ -10850,7 +10873,7 @@
     </w:p>
     <w:p>
       <w:pPr>
-        <w:pStyle w:val="Geenafstand"/>
+        <w:pStyle w:val="NoSpacing"/>
         <w:rPr>
           <w:b/>
           <w:bCs/>
@@ -10860,7 +10883,7 @@
     </w:p>
     <w:p>
       <w:pPr>
-        <w:pStyle w:val="Plattetekst"/>
+        <w:pStyle w:val="BodyText"/>
         <w:pBdr>
           <w:bottom w:val="single" w:sz="6" w:space="0" w:color="auto"/>
         </w:pBdr>
@@ -10873,7 +10896,7 @@
     </w:p>
     <w:p>
       <w:pPr>
-        <w:pStyle w:val="Plattetekst"/>
+        <w:pStyle w:val="BodyText"/>
         <w:rPr>
           <w:rFonts w:asciiTheme="minorHAnsi" w:hAnsiTheme="minorHAnsi"/>
           <w:sz w:val="20"/>
@@ -10883,7 +10906,7 @@
     </w:p>
     <w:p>
       <w:pPr>
-        <w:pStyle w:val="Geenafstand"/>
+        <w:pStyle w:val="NoSpacing"/>
         <w:rPr>
           <w:lang w:val="nl-NL"/>
         </w:rPr>
@@ -10928,7 +10951,7 @@
     </w:p>
     <w:p>
       <w:pPr>
-        <w:pStyle w:val="Geenafstand"/>
+        <w:pStyle w:val="NoSpacing"/>
         <w:rPr>
           <w:lang w:val="nl-NL"/>
         </w:rPr>
@@ -10962,17 +10985,12 @@
           <w:lang w:val="nl-NL"/>
         </w:rPr>
         <w:tab/>
-      </w:r>
-      <w:r>
-        <w:rPr>
-          <w:lang w:val="nl-NL"/>
-        </w:rPr>
         <w:t>22-09-2023</w:t>
       </w:r>
     </w:p>
     <w:p>
       <w:pPr>
-        <w:pStyle w:val="Geenafstand"/>
+        <w:pStyle w:val="NoSpacing"/>
         <w:rPr>
           <w:lang w:val="nl-NL"/>
         </w:rPr>
@@ -11011,23 +11029,23 @@
     </w:p>
     <w:p>
       <w:pPr>
-        <w:pStyle w:val="Geenafstand"/>
-        <w:rPr>
-          <w:lang w:val="nl-NL"/>
-        </w:rPr>
-      </w:pPr>
-    </w:p>
-    <w:p>
-      <w:pPr>
-        <w:pStyle w:val="Geenafstand"/>
-        <w:rPr>
-          <w:lang w:val="nl-NL"/>
-        </w:rPr>
-      </w:pPr>
-    </w:p>
-    <w:p>
-      <w:pPr>
-        <w:pStyle w:val="Geenafstand"/>
+        <w:pStyle w:val="NoSpacing"/>
+        <w:rPr>
+          <w:lang w:val="nl-NL"/>
+        </w:rPr>
+      </w:pPr>
+    </w:p>
+    <w:p>
+      <w:pPr>
+        <w:pStyle w:val="NoSpacing"/>
+        <w:rPr>
+          <w:lang w:val="nl-NL"/>
+        </w:rPr>
+      </w:pPr>
+    </w:p>
+    <w:p>
+      <w:pPr>
+        <w:pStyle w:val="NoSpacing"/>
         <w:rPr>
           <w:b/>
           <w:bCs/>
@@ -11042,10 +11060,10 @@
         <mc:AlternateContent>
           <mc:Choice Requires="wpi">
             <w:drawing>
-              <wp:anchor distT="0" distB="0" distL="114300" distR="114300" simplePos="0" relativeHeight="251677696" behindDoc="0" locked="0" layoutInCell="1" allowOverlap="1" wp14:anchorId="3E5DC4EE" wp14:editId="02FBB401">
+              <wp:anchor distT="0" distB="0" distL="114300" distR="114300" simplePos="0" relativeHeight="251677696" behindDoc="0" locked="0" layoutInCell="1" allowOverlap="1" wp14:anchorId="3E5DC4EE" wp14:editId="791E8809">
                 <wp:simplePos x="0" y="0"/>
                 <wp:positionH relativeFrom="column">
-                  <wp:posOffset>-190500</wp:posOffset>
+                  <wp:posOffset>-209550</wp:posOffset>
                 </wp:positionH>
                 <wp:positionV relativeFrom="paragraph">
                   <wp:posOffset>-212725</wp:posOffset>
@@ -11057,7 +11075,7 @@
                 <wp:cNvGraphicFramePr/>
                 <a:graphic xmlns:a="http://schemas.openxmlformats.org/drawingml/2006/main">
                   <a:graphicData uri="http://schemas.microsoft.com/office/word/2010/wordprocessingInk">
-                    <w14:contentPart bwMode="auto" r:id="rId16">
+                    <w14:contentPart bwMode="auto" r:id="rId18">
                       <w14:nvContentPartPr>
                         <w14:cNvContentPartPr/>
                       </w14:nvContentPartPr>
@@ -11076,8 +11094,8 @@
           </mc:Choice>
           <mc:Fallback>
             <w:pict>
-              <v:shape w14:anchorId="32239A9F" id="Inkt 19" o:spid="_x0000_s1026" type="#_x0000_t75" style="position:absolute;margin-left:-16.2pt;margin-top:-17.95pt;width:282.55pt;height:60.4pt;z-index:251677696;visibility:visible;mso-wrap-style:square;mso-width-percent:0;mso-wrap-distance-left:9pt;mso-wrap-distance-top:0;mso-wrap-distance-right:9pt;mso-wrap-distance-bottom:0;mso-position-horizontal:absolute;mso-position-horizontal-relative:text;mso-position-vertical:absolute;mso-position-vertical-relative:text;mso-width-percent:0;mso-width-relative:margin" o:gfxdata="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">
-                <v:imagedata r:id="rId17" o:title=""/>
+              <v:shape w14:anchorId="4D862CB0" id="Inkt 19" o:spid="_x0000_s1026" type="#_x0000_t75" style="position:absolute;margin-left:-17.7pt;margin-top:-17.95pt;width:282.55pt;height:60.4pt;z-index:251677696;visibility:visible;mso-wrap-style:square;mso-width-percent:0;mso-wrap-distance-left:9pt;mso-wrap-distance-top:0;mso-wrap-distance-right:9pt;mso-wrap-distance-bottom:0;mso-position-horizontal:absolute;mso-position-horizontal-relative:text;mso-position-vertical:absolute;mso-position-vertical-relative:text;mso-width-percent:0;mso-width-relative:margin" o:gfxdata="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">
+                <v:imagedata r:id="rId19" o:title=""/>
               </v:shape>
             </w:pict>
           </mc:Fallback>
@@ -11086,7 +11104,7 @@
     </w:p>
     <w:p>
       <w:pPr>
-        <w:pStyle w:val="Geenafstand"/>
+        <w:pStyle w:val="NoSpacing"/>
         <w:rPr>
           <w:b/>
           <w:bCs/>
@@ -11096,7 +11114,7 @@
     </w:p>
     <w:p>
       <w:pPr>
-        <w:pStyle w:val="Geenafstand"/>
+        <w:pStyle w:val="NoSpacing"/>
         <w:rPr>
           <w:b/>
           <w:bCs/>
@@ -11106,7 +11124,7 @@
     </w:p>
     <w:p>
       <w:pPr>
-        <w:pStyle w:val="Geenafstand"/>
+        <w:pStyle w:val="NoSpacing"/>
         <w:rPr>
           <w:b/>
           <w:bCs/>
@@ -11116,7 +11134,7 @@
     </w:p>
     <w:p>
       <w:pPr>
-        <w:pStyle w:val="Geenafstand"/>
+        <w:pStyle w:val="NoSpacing"/>
         <w:rPr>
           <w:lang w:val="nl-NL"/>
         </w:rPr>
@@ -11155,7 +11173,7 @@
     </w:p>
     <w:p>
       <w:pPr>
-        <w:pStyle w:val="Geenafstand"/>
+        <w:pStyle w:val="NoSpacing"/>
         <w:rPr>
           <w:lang w:val="nl-NL"/>
         </w:rPr>
@@ -11205,7 +11223,7 @@
     </w:p>
     <w:p>
       <w:pPr>
-        <w:pStyle w:val="Geenafstand"/>
+        <w:pStyle w:val="NoSpacing"/>
         <w:rPr>
           <w:b/>
           <w:bCs/>
@@ -11215,7 +11233,7 @@
     </w:p>
     <w:p>
       <w:pPr>
-        <w:pStyle w:val="Geenafstand"/>
+        <w:pStyle w:val="NoSpacing"/>
         <w:rPr>
           <w:b/>
           <w:bCs/>
@@ -11225,7 +11243,7 @@
     </w:p>
     <w:p>
       <w:pPr>
-        <w:pStyle w:val="Geenafstand"/>
+        <w:pStyle w:val="NoSpacing"/>
         <w:rPr>
           <w:b/>
           <w:bCs/>
@@ -11235,7 +11253,7 @@
     </w:p>
     <w:p>
       <w:pPr>
-        <w:pStyle w:val="Geenafstand"/>
+        <w:pStyle w:val="NoSpacing"/>
         <w:rPr>
           <w:b/>
           <w:bCs/>
@@ -11245,7 +11263,7 @@
     </w:p>
     <w:p>
       <w:pPr>
-        <w:pStyle w:val="Geenafstand"/>
+        <w:pStyle w:val="NoSpacing"/>
         <w:rPr>
           <w:b/>
           <w:bCs/>
@@ -11254,8 +11272,8 @@
       </w:pPr>
     </w:p>
     <w:sectPr>
-      <w:footerReference w:type="even" r:id="rId18"/>
-      <w:footerReference w:type="default" r:id="rId19"/>
+      <w:footerReference w:type="even" r:id="rId20"/>
+      <w:footerReference w:type="default" r:id="rId21"/>
       <w:pgSz w:w="11900" w:h="16840"/>
       <w:pgMar w:top="1417" w:right="1417" w:bottom="1417" w:left="1417" w:header="708" w:footer="708" w:gutter="0"/>
       <w:pgNumType w:start="0"/>
@@ -11291,7 +11309,7 @@
   <w:sdt>
     <w:sdtPr>
       <w:rPr>
-        <w:rStyle w:val="Paginanummer"/>
+        <w:rStyle w:val="PageNumber"/>
       </w:rPr>
       <w:id w:val="-54936945"/>
       <w:docPartObj>
@@ -11302,27 +11320,27 @@
     <w:sdtContent>
       <w:p>
         <w:pPr>
-          <w:pStyle w:val="Voettekst"/>
+          <w:pStyle w:val="Footer"/>
           <w:framePr w:wrap="none" w:vAnchor="text" w:hAnchor="margin" w:xAlign="right" w:y="1"/>
           <w:rPr>
-            <w:rStyle w:val="Paginanummer"/>
+            <w:rStyle w:val="PageNumber"/>
           </w:rPr>
         </w:pPr>
         <w:r>
           <w:rPr>
-            <w:rStyle w:val="Paginanummer"/>
+            <w:rStyle w:val="PageNumber"/>
           </w:rPr>
           <w:fldChar w:fldCharType="begin"/>
         </w:r>
         <w:r>
           <w:rPr>
-            <w:rStyle w:val="Paginanummer"/>
+            <w:rStyle w:val="PageNumber"/>
           </w:rPr>
           <w:instrText xml:space="preserve"> PAGE </w:instrText>
         </w:r>
         <w:r>
           <w:rPr>
-            <w:rStyle w:val="Paginanummer"/>
+            <w:rStyle w:val="PageNumber"/>
           </w:rPr>
           <w:fldChar w:fldCharType="end"/>
         </w:r>
@@ -11331,7 +11349,7 @@
   </w:sdt>
   <w:p>
     <w:pPr>
-      <w:pStyle w:val="Voettekst"/>
+      <w:pStyle w:val="Footer"/>
       <w:ind w:right="360"/>
     </w:pPr>
   </w:p>
@@ -11343,7 +11361,7 @@
   <w:sdt>
     <w:sdtPr>
       <w:rPr>
-        <w:rStyle w:val="Paginanummer"/>
+        <w:rStyle w:val="PageNumber"/>
       </w:rPr>
       <w:id w:val="167845421"/>
       <w:docPartObj>
@@ -11354,40 +11372,40 @@
     <w:sdtContent>
       <w:p>
         <w:pPr>
-          <w:pStyle w:val="Voettekst"/>
+          <w:pStyle w:val="Footer"/>
           <w:framePr w:wrap="none" w:vAnchor="text" w:hAnchor="margin" w:xAlign="right" w:y="1"/>
           <w:rPr>
-            <w:rStyle w:val="Paginanummer"/>
+            <w:rStyle w:val="PageNumber"/>
           </w:rPr>
         </w:pPr>
         <w:r>
           <w:rPr>
-            <w:rStyle w:val="Paginanummer"/>
+            <w:rStyle w:val="PageNumber"/>
           </w:rPr>
           <w:fldChar w:fldCharType="begin"/>
         </w:r>
         <w:r>
           <w:rPr>
-            <w:rStyle w:val="Paginanummer"/>
+            <w:rStyle w:val="PageNumber"/>
           </w:rPr>
           <w:instrText xml:space="preserve"> PAGE </w:instrText>
         </w:r>
         <w:r>
           <w:rPr>
-            <w:rStyle w:val="Paginanummer"/>
+            <w:rStyle w:val="PageNumber"/>
           </w:rPr>
           <w:fldChar w:fldCharType="separate"/>
         </w:r>
         <w:r>
           <w:rPr>
-            <w:rStyle w:val="Paginanummer"/>
+            <w:rStyle w:val="PageNumber"/>
             <w:noProof/>
           </w:rPr>
           <w:t>1</w:t>
         </w:r>
         <w:r>
           <w:rPr>
-            <w:rStyle w:val="Paginanummer"/>
+            <w:rStyle w:val="PageNumber"/>
           </w:rPr>
           <w:fldChar w:fldCharType="end"/>
         </w:r>
@@ -11396,7 +11414,7 @@
   </w:sdt>
   <w:p>
     <w:pPr>
-      <w:pStyle w:val="Voettekst"/>
+      <w:pStyle w:val="Footer"/>
       <w:ind w:right="360"/>
     </w:pPr>
   </w:p>
@@ -12398,15 +12416,15 @@
     <w:lsdException w:name="Unresolved Mention" w:semiHidden="1" w:unhideWhenUsed="1"/>
     <w:lsdException w:name="Smart Link" w:semiHidden="1" w:unhideWhenUsed="1"/>
   </w:latentStyles>
-  <w:style w:type="paragraph" w:default="1" w:styleId="Standaard">
+  <w:style w:type="paragraph" w:default="1" w:styleId="Normal">
     <w:name w:val="Normal"/>
     <w:qFormat/>
   </w:style>
-  <w:style w:type="paragraph" w:styleId="Kop1">
+  <w:style w:type="paragraph" w:styleId="Heading1">
     <w:name w:val="heading 1"/>
-    <w:basedOn w:val="Standaard"/>
-    <w:next w:val="Standaard"/>
-    <w:link w:val="Kop1Char"/>
+    <w:basedOn w:val="Normal"/>
+    <w:next w:val="Normal"/>
+    <w:link w:val="Heading1Char"/>
     <w:uiPriority w:val="9"/>
     <w:qFormat/>
     <w:rsid w:val="004C1120"/>
@@ -12423,11 +12441,11 @@
       <w:szCs w:val="32"/>
     </w:rPr>
   </w:style>
-  <w:style w:type="paragraph" w:styleId="Kop2">
+  <w:style w:type="paragraph" w:styleId="Heading2">
     <w:name w:val="heading 2"/>
-    <w:basedOn w:val="Standaard"/>
-    <w:next w:val="Standaard"/>
-    <w:link w:val="Kop2Char"/>
+    <w:basedOn w:val="Normal"/>
+    <w:next w:val="Normal"/>
+    <w:link w:val="Heading2Char"/>
     <w:uiPriority w:val="9"/>
     <w:unhideWhenUsed/>
     <w:qFormat/>
@@ -12445,11 +12463,11 @@
       <w:szCs w:val="26"/>
     </w:rPr>
   </w:style>
-  <w:style w:type="paragraph" w:styleId="Kop3">
+  <w:style w:type="paragraph" w:styleId="Heading3">
     <w:name w:val="heading 3"/>
-    <w:basedOn w:val="Standaard"/>
-    <w:next w:val="Standaard"/>
-    <w:link w:val="Kop3Char"/>
+    <w:basedOn w:val="Normal"/>
+    <w:next w:val="Normal"/>
+    <w:link w:val="Heading3Char"/>
     <w:uiPriority w:val="9"/>
     <w:unhideWhenUsed/>
     <w:qFormat/>
@@ -12465,13 +12483,13 @@
       <w:color w:val="1F3763" w:themeColor="accent1" w:themeShade="7F"/>
     </w:rPr>
   </w:style>
-  <w:style w:type="character" w:default="1" w:styleId="Standaardalinea-lettertype">
+  <w:style w:type="character" w:default="1" w:styleId="DefaultParagraphFont">
     <w:name w:val="Default Paragraph Font"/>
     <w:uiPriority w:val="1"/>
     <w:semiHidden/>
     <w:unhideWhenUsed/>
   </w:style>
-  <w:style w:type="table" w:default="1" w:styleId="Standaardtabel">
+  <w:style w:type="table" w:default="1" w:styleId="TableNormal">
     <w:name w:val="Normal Table"/>
     <w:uiPriority w:val="99"/>
     <w:semiHidden/>
@@ -12486,15 +12504,15 @@
       </w:tblCellMar>
     </w:tblPr>
   </w:style>
-  <w:style w:type="numbering" w:default="1" w:styleId="Geenlijst">
+  <w:style w:type="numbering" w:default="1" w:styleId="NoList">
     <w:name w:val="No List"/>
     <w:uiPriority w:val="99"/>
     <w:semiHidden/>
     <w:unhideWhenUsed/>
   </w:style>
-  <w:style w:type="paragraph" w:styleId="Geenafstand">
+  <w:style w:type="paragraph" w:styleId="NoSpacing">
     <w:name w:val="No Spacing"/>
-    <w:link w:val="GeenafstandChar"/>
+    <w:link w:val="NoSpacingChar"/>
     <w:uiPriority w:val="1"/>
     <w:qFormat/>
     <w:rsid w:val="0022134A"/>
@@ -12505,10 +12523,10 @@
       <w:lang w:val="en-US" w:eastAsia="zh-CN"/>
     </w:rPr>
   </w:style>
-  <w:style w:type="character" w:customStyle="1" w:styleId="GeenafstandChar">
-    <w:name w:val="Geen afstand Char"/>
-    <w:basedOn w:val="Standaardalinea-lettertype"/>
-    <w:link w:val="Geenafstand"/>
+  <w:style w:type="character" w:customStyle="1" w:styleId="NoSpacingChar">
+    <w:name w:val="No Spacing Char"/>
+    <w:basedOn w:val="DefaultParagraphFont"/>
+    <w:link w:val="NoSpacing"/>
     <w:uiPriority w:val="1"/>
     <w:rsid w:val="0022134A"/>
     <w:rPr>
@@ -12518,10 +12536,10 @@
       <w:lang w:val="en-US" w:eastAsia="zh-CN"/>
     </w:rPr>
   </w:style>
-  <w:style w:type="character" w:customStyle="1" w:styleId="Kop1Char">
-    <w:name w:val="Kop 1 Char"/>
-    <w:basedOn w:val="Standaardalinea-lettertype"/>
-    <w:link w:val="Kop1"/>
+  <w:style w:type="character" w:customStyle="1" w:styleId="Heading1Char">
+    <w:name w:val="Heading 1 Char"/>
+    <w:basedOn w:val="DefaultParagraphFont"/>
+    <w:link w:val="Heading1"/>
     <w:uiPriority w:val="9"/>
     <w:rsid w:val="004C1120"/>
     <w:rPr>
@@ -12531,10 +12549,10 @@
       <w:szCs w:val="32"/>
     </w:rPr>
   </w:style>
-  <w:style w:type="paragraph" w:styleId="Plattetekst">
+  <w:style w:type="paragraph" w:styleId="BodyText">
     <w:name w:val="Body Text"/>
-    <w:basedOn w:val="Standaard"/>
-    <w:link w:val="PlattetekstChar"/>
+    <w:basedOn w:val="Normal"/>
+    <w:link w:val="BodyTextChar"/>
     <w:semiHidden/>
     <w:rsid w:val="004C1120"/>
     <w:pPr>
@@ -12549,10 +12567,10 @@
       <w:lang w:eastAsia="nl-NL"/>
     </w:rPr>
   </w:style>
-  <w:style w:type="character" w:customStyle="1" w:styleId="PlattetekstChar">
-    <w:name w:val="Platte tekst Char"/>
-    <w:basedOn w:val="Standaardalinea-lettertype"/>
-    <w:link w:val="Plattetekst"/>
+  <w:style w:type="character" w:customStyle="1" w:styleId="BodyTextChar">
+    <w:name w:val="Body Text Char"/>
+    <w:basedOn w:val="DefaultParagraphFont"/>
+    <w:link w:val="BodyText"/>
     <w:semiHidden/>
     <w:rsid w:val="004C1120"/>
     <w:rPr>
@@ -12564,10 +12582,10 @@
       <w:lang w:eastAsia="nl-NL"/>
     </w:rPr>
   </w:style>
-  <w:style w:type="paragraph" w:styleId="Voettekst">
+  <w:style w:type="paragraph" w:styleId="Footer">
     <w:name w:val="footer"/>
-    <w:basedOn w:val="Standaard"/>
-    <w:link w:val="VoettekstChar"/>
+    <w:basedOn w:val="Normal"/>
+    <w:link w:val="FooterChar"/>
     <w:uiPriority w:val="99"/>
     <w:unhideWhenUsed/>
     <w:rsid w:val="004C1120"/>
@@ -12578,16 +12596,16 @@
       </w:tabs>
     </w:pPr>
   </w:style>
-  <w:style w:type="character" w:customStyle="1" w:styleId="VoettekstChar">
-    <w:name w:val="Voettekst Char"/>
-    <w:basedOn w:val="Standaardalinea-lettertype"/>
-    <w:link w:val="Voettekst"/>
+  <w:style w:type="character" w:customStyle="1" w:styleId="FooterChar">
+    <w:name w:val="Footer Char"/>
+    <w:basedOn w:val="DefaultParagraphFont"/>
+    <w:link w:val="Footer"/>
     <w:uiPriority w:val="99"/>
     <w:rsid w:val="004C1120"/>
   </w:style>
-  <w:style w:type="character" w:styleId="Paginanummer">
+  <w:style w:type="character" w:styleId="PageNumber">
     <w:name w:val="page number"/>
-    <w:basedOn w:val="Standaardalinea-lettertype"/>
+    <w:basedOn w:val="DefaultParagraphFont"/>
     <w:uiPriority w:val="99"/>
     <w:semiHidden/>
     <w:unhideWhenUsed/>
@@ -12595,7 +12613,7 @@
   </w:style>
   <w:style w:type="character" w:styleId="Hyperlink">
     <w:name w:val="Hyperlink"/>
-    <w:basedOn w:val="Standaardalinea-lettertype"/>
+    <w:basedOn w:val="DefaultParagraphFont"/>
     <w:uiPriority w:val="99"/>
     <w:unhideWhenUsed/>
     <w:rsid w:val="00542E1C"/>
@@ -12604,9 +12622,9 @@
       <w:u w:val="single"/>
     </w:rPr>
   </w:style>
-  <w:style w:type="character" w:styleId="Onopgelostemelding">
+  <w:style w:type="character" w:styleId="UnresolvedMention">
     <w:name w:val="Unresolved Mention"/>
-    <w:basedOn w:val="Standaardalinea-lettertype"/>
+    <w:basedOn w:val="DefaultParagraphFont"/>
     <w:uiPriority w:val="99"/>
     <w:semiHidden/>
     <w:unhideWhenUsed/>
@@ -12616,10 +12634,10 @@
       <w:shd w:val="clear" w:color="auto" w:fill="E1DFDD"/>
     </w:rPr>
   </w:style>
-  <w:style w:type="character" w:customStyle="1" w:styleId="Kop2Char">
-    <w:name w:val="Kop 2 Char"/>
-    <w:basedOn w:val="Standaardalinea-lettertype"/>
-    <w:link w:val="Kop2"/>
+  <w:style w:type="character" w:customStyle="1" w:styleId="Heading2Char">
+    <w:name w:val="Heading 2 Char"/>
+    <w:basedOn w:val="DefaultParagraphFont"/>
+    <w:link w:val="Heading2"/>
     <w:uiPriority w:val="9"/>
     <w:rsid w:val="009F13C1"/>
     <w:rPr>
@@ -12629,10 +12647,10 @@
       <w:szCs w:val="26"/>
     </w:rPr>
   </w:style>
-  <w:style w:type="character" w:customStyle="1" w:styleId="Kop3Char">
-    <w:name w:val="Kop 3 Char"/>
-    <w:basedOn w:val="Standaardalinea-lettertype"/>
-    <w:link w:val="Kop3"/>
+  <w:style w:type="character" w:customStyle="1" w:styleId="Heading3Char">
+    <w:name w:val="Heading 3 Char"/>
+    <w:basedOn w:val="DefaultParagraphFont"/>
+    <w:link w:val="Heading3"/>
     <w:uiPriority w:val="9"/>
     <w:rsid w:val="009F13C1"/>
     <w:rPr>
@@ -12640,10 +12658,10 @@
       <w:color w:val="1F3763" w:themeColor="accent1" w:themeShade="7F"/>
     </w:rPr>
   </w:style>
-  <w:style w:type="paragraph" w:styleId="Kopvaninhoudsopgave">
+  <w:style w:type="paragraph" w:styleId="TOCHeading">
     <w:name w:val="TOC Heading"/>
-    <w:basedOn w:val="Kop1"/>
-    <w:next w:val="Standaard"/>
+    <w:basedOn w:val="Heading1"/>
+    <w:next w:val="Normal"/>
     <w:uiPriority w:val="39"/>
     <w:unhideWhenUsed/>
     <w:qFormat/>
@@ -12660,10 +12678,10 @@
       <w:lang w:eastAsia="nl-NL"/>
     </w:rPr>
   </w:style>
-  <w:style w:type="paragraph" w:styleId="Inhopg1">
+  <w:style w:type="paragraph" w:styleId="TOC1">
     <w:name w:val="toc 1"/>
-    <w:basedOn w:val="Standaard"/>
-    <w:next w:val="Standaard"/>
+    <w:basedOn w:val="Normal"/>
+    <w:next w:val="Normal"/>
     <w:autoRedefine/>
     <w:uiPriority w:val="39"/>
     <w:unhideWhenUsed/>
@@ -12679,10 +12697,10 @@
       <w:szCs w:val="20"/>
     </w:rPr>
   </w:style>
-  <w:style w:type="paragraph" w:styleId="Inhopg2">
+  <w:style w:type="paragraph" w:styleId="TOC2">
     <w:name w:val="toc 2"/>
-    <w:basedOn w:val="Standaard"/>
-    <w:next w:val="Standaard"/>
+    <w:basedOn w:val="Normal"/>
+    <w:next w:val="Normal"/>
     <w:autoRedefine/>
     <w:uiPriority w:val="39"/>
     <w:unhideWhenUsed/>
@@ -12699,10 +12717,10 @@
       <w:szCs w:val="20"/>
     </w:rPr>
   </w:style>
-  <w:style w:type="paragraph" w:styleId="Inhopg3">
+  <w:style w:type="paragraph" w:styleId="TOC3">
     <w:name w:val="toc 3"/>
-    <w:basedOn w:val="Standaard"/>
-    <w:next w:val="Standaard"/>
+    <w:basedOn w:val="Normal"/>
+    <w:next w:val="Normal"/>
     <w:autoRedefine/>
     <w:uiPriority w:val="39"/>
     <w:unhideWhenUsed/>
@@ -12716,10 +12734,10 @@
       <w:szCs w:val="20"/>
     </w:rPr>
   </w:style>
-  <w:style w:type="paragraph" w:styleId="Inhopg4">
+  <w:style w:type="paragraph" w:styleId="TOC4">
     <w:name w:val="toc 4"/>
-    <w:basedOn w:val="Standaard"/>
-    <w:next w:val="Standaard"/>
+    <w:basedOn w:val="Normal"/>
+    <w:next w:val="Normal"/>
     <w:autoRedefine/>
     <w:uiPriority w:val="39"/>
     <w:semiHidden/>
@@ -12734,10 +12752,10 @@
       <w:szCs w:val="20"/>
     </w:rPr>
   </w:style>
-  <w:style w:type="paragraph" w:styleId="Inhopg5">
+  <w:style w:type="paragraph" w:styleId="TOC5">
     <w:name w:val="toc 5"/>
-    <w:basedOn w:val="Standaard"/>
-    <w:next w:val="Standaard"/>
+    <w:basedOn w:val="Normal"/>
+    <w:next w:val="Normal"/>
     <w:autoRedefine/>
     <w:uiPriority w:val="39"/>
     <w:semiHidden/>
@@ -12752,10 +12770,10 @@
       <w:szCs w:val="20"/>
     </w:rPr>
   </w:style>
-  <w:style w:type="paragraph" w:styleId="Inhopg6">
+  <w:style w:type="paragraph" w:styleId="TOC6">
     <w:name w:val="toc 6"/>
-    <w:basedOn w:val="Standaard"/>
-    <w:next w:val="Standaard"/>
+    <w:basedOn w:val="Normal"/>
+    <w:next w:val="Normal"/>
     <w:autoRedefine/>
     <w:uiPriority w:val="39"/>
     <w:semiHidden/>
@@ -12770,10 +12788,10 @@
       <w:szCs w:val="20"/>
     </w:rPr>
   </w:style>
-  <w:style w:type="paragraph" w:styleId="Inhopg7">
+  <w:style w:type="paragraph" w:styleId="TOC7">
     <w:name w:val="toc 7"/>
-    <w:basedOn w:val="Standaard"/>
-    <w:next w:val="Standaard"/>
+    <w:basedOn w:val="Normal"/>
+    <w:next w:val="Normal"/>
     <w:autoRedefine/>
     <w:uiPriority w:val="39"/>
     <w:semiHidden/>
@@ -12788,10 +12806,10 @@
       <w:szCs w:val="20"/>
     </w:rPr>
   </w:style>
-  <w:style w:type="paragraph" w:styleId="Inhopg8">
+  <w:style w:type="paragraph" w:styleId="TOC8">
     <w:name w:val="toc 8"/>
-    <w:basedOn w:val="Standaard"/>
-    <w:next w:val="Standaard"/>
+    <w:basedOn w:val="Normal"/>
+    <w:next w:val="Normal"/>
     <w:autoRedefine/>
     <w:uiPriority w:val="39"/>
     <w:semiHidden/>
@@ -12806,10 +12824,10 @@
       <w:szCs w:val="20"/>
     </w:rPr>
   </w:style>
-  <w:style w:type="paragraph" w:styleId="Inhopg9">
+  <w:style w:type="paragraph" w:styleId="TOC9">
     <w:name w:val="toc 9"/>
-    <w:basedOn w:val="Standaard"/>
-    <w:next w:val="Standaard"/>
+    <w:basedOn w:val="Normal"/>
+    <w:next w:val="Normal"/>
     <w:autoRedefine/>
     <w:uiPriority w:val="39"/>
     <w:semiHidden/>
@@ -12824,9 +12842,9 @@
       <w:szCs w:val="20"/>
     </w:rPr>
   </w:style>
-  <w:style w:type="paragraph" w:styleId="Lijstalinea">
+  <w:style w:type="paragraph" w:styleId="ListParagraph">
     <w:name w:val="List Paragraph"/>
-    <w:basedOn w:val="Standaard"/>
+    <w:basedOn w:val="Normal"/>
     <w:uiPriority w:val="34"/>
     <w:qFormat/>
     <w:rsid w:val="00087FB3"/>

</xml_diff>